<commit_message>
summary and agenda sections added
</commit_message>
<xml_diff>
--- a/şablon.docx
+++ b/şablon.docx
@@ -90,7 +90,7 @@
                     <pic:cNvPicPr preferRelativeResize="0"/>
                   </pic:nvPicPr>
                   <pic:blipFill>
-                    <a:blip r:embed="rId6"/>
+                    <a:blip r:embed="rId7"/>
                     <a:srcRect/>
                     <a:stretch>
                       <a:fillRect/>
@@ -1127,8 +1127,18 @@
                 <w:szCs w:val="28"/>
               </w:rPr>
               <w:tab/>
+            </w:r>
+            <w:proofErr w:type="gramStart"/>
+            <w:r>
+              <w:rPr>
+                <w:rFonts w:ascii="Times New Roman" w:eastAsia="Times New Roman" w:hAnsi="Times New Roman" w:cs="Times New Roman"/>
+                <w:b/>
+                <w:sz w:val="28"/>
+                <w:szCs w:val="28"/>
+              </w:rPr>
               <w:t>Danışman :</w:t>
             </w:r>
+            <w:proofErr w:type="gramEnd"/>
             <w:r>
               <w:rPr>
                 <w:rFonts w:ascii="Times New Roman" w:eastAsia="Times New Roman" w:hAnsi="Times New Roman" w:cs="Times New Roman"/>
@@ -1351,7 +1361,7 @@
                           <pic:cNvPicPr preferRelativeResize="0"/>
                         </pic:nvPicPr>
                         <pic:blipFill>
-                          <a:blip r:embed="rId7"/>
+                          <a:blip r:embed="rId8"/>
                           <a:srcRect/>
                           <a:stretch>
                             <a:fillRect/>
@@ -1425,8 +1435,39 @@
                 <w:sz w:val="44"/>
                 <w:szCs w:val="44"/>
               </w:rPr>
-              <w:t>IEEE Code of Ethics</w:t>
-            </w:r>
+              <w:t xml:space="preserve">IEEE </w:t>
+            </w:r>
+            <w:proofErr w:type="spellStart"/>
+            <w:r>
+              <w:rPr>
+                <w:rFonts w:ascii="Times New Roman" w:eastAsia="Times New Roman" w:hAnsi="Times New Roman" w:cs="Times New Roman"/>
+                <w:b/>
+                <w:sz w:val="44"/>
+                <w:szCs w:val="44"/>
+              </w:rPr>
+              <w:t>Code</w:t>
+            </w:r>
+            <w:proofErr w:type="spellEnd"/>
+            <w:r>
+              <w:rPr>
+                <w:rFonts w:ascii="Times New Roman" w:eastAsia="Times New Roman" w:hAnsi="Times New Roman" w:cs="Times New Roman"/>
+                <w:b/>
+                <w:sz w:val="44"/>
+                <w:szCs w:val="44"/>
+              </w:rPr>
+              <w:t xml:space="preserve"> of </w:t>
+            </w:r>
+            <w:proofErr w:type="spellStart"/>
+            <w:r>
+              <w:rPr>
+                <w:rFonts w:ascii="Times New Roman" w:eastAsia="Times New Roman" w:hAnsi="Times New Roman" w:cs="Times New Roman"/>
+                <w:b/>
+                <w:sz w:val="44"/>
+                <w:szCs w:val="44"/>
+              </w:rPr>
+              <w:t>Ethics</w:t>
+            </w:r>
+            <w:proofErr w:type="spellEnd"/>
           </w:p>
         </w:tc>
         <w:tc>
@@ -1462,7 +1503,7 @@
                           <pic:cNvPicPr preferRelativeResize="0"/>
                         </pic:nvPicPr>
                         <pic:blipFill>
-                          <a:blip r:embed="rId7"/>
+                          <a:blip r:embed="rId8"/>
                           <a:srcRect/>
                           <a:stretch>
                             <a:fillRect/>
@@ -1724,7 +1765,23 @@
           <w:rFonts w:ascii="Times New Roman" w:eastAsia="Times New Roman" w:hAnsi="Times New Roman" w:cs="Times New Roman"/>
           <w:color w:val="000000"/>
         </w:rPr>
-        <w:t>Teknik bir çalışma hakkında yansız bir eleştiri için uğraşmak, eleştiriyi kabul etmek ve eleştiriyi yapmak; hatları kabul etmek ve düzeltmek; diğer katkı sunanların emeklerini ifade etmek;</w:t>
+        <w:t xml:space="preserve">Teknik bir çalışma hakkında yansız bir eleştiri için uğraşmak, eleştiriyi kabul etmek ve eleştiriyi yapmak; hatları kabul etmek ve </w:t>
+      </w:r>
+      <w:proofErr w:type="gramStart"/>
+      <w:r>
+        <w:rPr>
+          <w:rFonts w:ascii="Times New Roman" w:eastAsia="Times New Roman" w:hAnsi="Times New Roman" w:cs="Times New Roman"/>
+          <w:color w:val="000000"/>
+        </w:rPr>
+        <w:t>düzeltmek;</w:t>
+      </w:r>
+      <w:proofErr w:type="gramEnd"/>
+      <w:r>
+        <w:rPr>
+          <w:rFonts w:ascii="Times New Roman" w:eastAsia="Times New Roman" w:hAnsi="Times New Roman" w:cs="Times New Roman"/>
+          <w:color w:val="000000"/>
+        </w:rPr>
+        <w:t xml:space="preserve"> diğer katkı sunanların emeklerini ifade etmek;</w:t>
       </w:r>
     </w:p>
     <w:p>
@@ -1752,7 +1809,23 @@
           <w:rFonts w:ascii="Times New Roman" w:eastAsia="Times New Roman" w:hAnsi="Times New Roman" w:cs="Times New Roman"/>
           <w:color w:val="000000"/>
         </w:rPr>
-        <w:t>Bütün kişilere adilane davranmak; ırk, din, cinsiyet, yaş, milliyet, cinsi tercih, cinsiyet kimliği, veya cinsiyet ifadesi üzerinden ayırımcılık yapma durumuna girişmemek;</w:t>
+        <w:t xml:space="preserve">Bütün kişilere adilane davranmak; ırk, din, cinsiyet, yaş, milliyet, cinsi tercih, cinsiyet </w:t>
+      </w:r>
+      <w:proofErr w:type="gramStart"/>
+      <w:r>
+        <w:rPr>
+          <w:rFonts w:ascii="Times New Roman" w:eastAsia="Times New Roman" w:hAnsi="Times New Roman" w:cs="Times New Roman"/>
+          <w:color w:val="000000"/>
+        </w:rPr>
+        <w:t>kimliği,</w:t>
+      </w:r>
+      <w:proofErr w:type="gramEnd"/>
+      <w:r>
+        <w:rPr>
+          <w:rFonts w:ascii="Times New Roman" w:eastAsia="Times New Roman" w:hAnsi="Times New Roman" w:cs="Times New Roman"/>
+          <w:color w:val="000000"/>
+        </w:rPr>
+        <w:t xml:space="preserve"> veya cinsiyet ifadesi üzerinden ayırımcılık yapma durumuna girişmemek;</w:t>
       </w:r>
     </w:p>
     <w:p>
@@ -1993,818 +2066,1024 @@
         <w:t>İÇİNDEKİLER</w:t>
       </w:r>
     </w:p>
-    <w:p>
-      <w:pPr>
-        <w:widowControl w:val="0"/>
-        <w:jc w:val="center"/>
-        <w:rPr>
-          <w:rFonts w:ascii="Times New Roman" w:eastAsia="Times New Roman" w:hAnsi="Times New Roman" w:cs="Times New Roman"/>
-          <w:b/>
-        </w:rPr>
-      </w:pPr>
-    </w:p>
-    <w:p>
-      <w:pPr>
-        <w:widowControl w:val="0"/>
-        <w:jc w:val="center"/>
-        <w:rPr>
-          <w:rFonts w:ascii="Times New Roman" w:eastAsia="Times New Roman" w:hAnsi="Times New Roman" w:cs="Times New Roman"/>
-          <w:b/>
-        </w:rPr>
-      </w:pPr>
-    </w:p>
-    <w:tbl>
-      <w:tblPr>
-        <w:tblStyle w:val="a1"/>
-        <w:tblW w:w="8997" w:type="dxa"/>
-        <w:tblInd w:w="0" w:type="dxa"/>
-        <w:tblBorders>
-          <w:top w:val="single" w:sz="4" w:space="0" w:color="000000"/>
-          <w:left w:val="single" w:sz="4" w:space="0" w:color="000000"/>
-          <w:bottom w:val="single" w:sz="4" w:space="0" w:color="000000"/>
-          <w:right w:val="single" w:sz="4" w:space="0" w:color="000000"/>
-          <w:insideH w:val="single" w:sz="4" w:space="0" w:color="000000"/>
-          <w:insideV w:val="single" w:sz="4" w:space="0" w:color="000000"/>
-        </w:tblBorders>
-        <w:tblLayout w:type="fixed"/>
-        <w:tblLook w:val="0400" w:firstRow="0" w:lastRow="0" w:firstColumn="0" w:lastColumn="0" w:noHBand="0" w:noVBand="1"/>
-      </w:tblPr>
-      <w:tblGrid>
-        <w:gridCol w:w="7756"/>
-        <w:gridCol w:w="1241"/>
-      </w:tblGrid>
-      <w:tr>
-        <w:tc>
-          <w:tcPr>
-            <w:tcW w:w="7756" w:type="dxa"/>
-            <w:tcBorders>
-              <w:top w:val="single" w:sz="4" w:space="0" w:color="000000"/>
-              <w:left w:val="single" w:sz="4" w:space="0" w:color="000000"/>
-              <w:bottom w:val="single" w:sz="4" w:space="0" w:color="000000"/>
-              <w:right w:val="single" w:sz="4" w:space="0" w:color="000000"/>
-            </w:tcBorders>
-          </w:tcPr>
-          <w:p>
-            <w:pPr>
-              <w:widowControl w:val="0"/>
-              <w:jc w:val="both"/>
-              <w:rPr>
-                <w:rFonts w:ascii="Times New Roman" w:eastAsia="Times New Roman" w:hAnsi="Times New Roman" w:cs="Times New Roman"/>
-              </w:rPr>
-            </w:pPr>
-          </w:p>
-        </w:tc>
-        <w:tc>
-          <w:tcPr>
-            <w:tcW w:w="1241" w:type="dxa"/>
-            <w:tcBorders>
-              <w:top w:val="single" w:sz="4" w:space="0" w:color="000000"/>
-              <w:left w:val="single" w:sz="4" w:space="0" w:color="000000"/>
-              <w:bottom w:val="single" w:sz="4" w:space="0" w:color="000000"/>
-              <w:right w:val="single" w:sz="4" w:space="0" w:color="000000"/>
-            </w:tcBorders>
-          </w:tcPr>
-          <w:p>
-            <w:pPr>
-              <w:widowControl w:val="0"/>
-              <w:jc w:val="center"/>
-              <w:rPr>
-                <w:rFonts w:ascii="Times New Roman" w:eastAsia="Times New Roman" w:hAnsi="Times New Roman" w:cs="Times New Roman"/>
-              </w:rPr>
-            </w:pPr>
-            <w:r>
-              <w:rPr>
-                <w:rFonts w:ascii="Times New Roman" w:eastAsia="Times New Roman" w:hAnsi="Times New Roman" w:cs="Times New Roman"/>
-              </w:rPr>
-              <w:t>Sayfa No</w:t>
-            </w:r>
-          </w:p>
-        </w:tc>
-      </w:tr>
-      <w:tr>
-        <w:tc>
-          <w:tcPr>
-            <w:tcW w:w="7756" w:type="dxa"/>
-            <w:tcBorders>
-              <w:top w:val="single" w:sz="4" w:space="0" w:color="000000"/>
-              <w:left w:val="single" w:sz="4" w:space="0" w:color="000000"/>
-              <w:bottom w:val="single" w:sz="4" w:space="0" w:color="000000"/>
-              <w:right w:val="single" w:sz="4" w:space="0" w:color="000000"/>
-            </w:tcBorders>
-          </w:tcPr>
-          <w:p>
-            <w:pPr>
-              <w:widowControl w:val="0"/>
-              <w:jc w:val="both"/>
-              <w:rPr>
-                <w:rFonts w:ascii="Times New Roman" w:eastAsia="Times New Roman" w:hAnsi="Times New Roman" w:cs="Times New Roman"/>
-              </w:rPr>
-            </w:pPr>
-          </w:p>
-        </w:tc>
-        <w:tc>
-          <w:tcPr>
-            <w:tcW w:w="1241" w:type="dxa"/>
-            <w:tcBorders>
-              <w:top w:val="single" w:sz="4" w:space="0" w:color="000000"/>
-              <w:left w:val="single" w:sz="4" w:space="0" w:color="000000"/>
-              <w:bottom w:val="single" w:sz="4" w:space="0" w:color="000000"/>
-              <w:right w:val="single" w:sz="4" w:space="0" w:color="000000"/>
-            </w:tcBorders>
-          </w:tcPr>
-          <w:p>
-            <w:pPr>
-              <w:widowControl w:val="0"/>
-              <w:jc w:val="center"/>
-              <w:rPr>
-                <w:rFonts w:ascii="Times New Roman" w:eastAsia="Times New Roman" w:hAnsi="Times New Roman" w:cs="Times New Roman"/>
-              </w:rPr>
-            </w:pPr>
-          </w:p>
-        </w:tc>
-      </w:tr>
-      <w:tr>
-        <w:tc>
-          <w:tcPr>
-            <w:tcW w:w="7756" w:type="dxa"/>
-            <w:tcBorders>
-              <w:top w:val="single" w:sz="4" w:space="0" w:color="000000"/>
-              <w:left w:val="single" w:sz="4" w:space="0" w:color="000000"/>
-              <w:bottom w:val="single" w:sz="4" w:space="0" w:color="000000"/>
-              <w:right w:val="single" w:sz="4" w:space="0" w:color="000000"/>
-            </w:tcBorders>
-          </w:tcPr>
-          <w:p>
-            <w:pPr>
-              <w:widowControl w:val="0"/>
-              <w:jc w:val="both"/>
-              <w:rPr>
-                <w:rFonts w:ascii="Times New Roman" w:eastAsia="Times New Roman" w:hAnsi="Times New Roman" w:cs="Times New Roman"/>
-              </w:rPr>
-            </w:pPr>
-          </w:p>
-        </w:tc>
-        <w:tc>
-          <w:tcPr>
-            <w:tcW w:w="1241" w:type="dxa"/>
-            <w:tcBorders>
-              <w:top w:val="single" w:sz="4" w:space="0" w:color="000000"/>
-              <w:left w:val="single" w:sz="4" w:space="0" w:color="000000"/>
-              <w:bottom w:val="single" w:sz="4" w:space="0" w:color="000000"/>
-              <w:right w:val="single" w:sz="4" w:space="0" w:color="000000"/>
-            </w:tcBorders>
-          </w:tcPr>
-          <w:p>
-            <w:pPr>
-              <w:widowControl w:val="0"/>
-              <w:jc w:val="center"/>
-              <w:rPr>
-                <w:rFonts w:ascii="Times New Roman" w:eastAsia="Times New Roman" w:hAnsi="Times New Roman" w:cs="Times New Roman"/>
-              </w:rPr>
-            </w:pPr>
-          </w:p>
-        </w:tc>
-      </w:tr>
-      <w:tr>
-        <w:tc>
-          <w:tcPr>
-            <w:tcW w:w="7756" w:type="dxa"/>
-            <w:tcBorders>
-              <w:top w:val="single" w:sz="4" w:space="0" w:color="000000"/>
-              <w:left w:val="single" w:sz="4" w:space="0" w:color="000000"/>
-              <w:bottom w:val="single" w:sz="4" w:space="0" w:color="000000"/>
-              <w:right w:val="single" w:sz="4" w:space="0" w:color="000000"/>
-            </w:tcBorders>
-          </w:tcPr>
-          <w:p>
-            <w:pPr>
-              <w:widowControl w:val="0"/>
-              <w:jc w:val="both"/>
-              <w:rPr>
-                <w:rFonts w:ascii="Times New Roman" w:eastAsia="Times New Roman" w:hAnsi="Times New Roman" w:cs="Times New Roman"/>
-              </w:rPr>
-            </w:pPr>
-          </w:p>
-        </w:tc>
-        <w:tc>
-          <w:tcPr>
-            <w:tcW w:w="1241" w:type="dxa"/>
-            <w:tcBorders>
-              <w:top w:val="single" w:sz="4" w:space="0" w:color="000000"/>
-              <w:left w:val="single" w:sz="4" w:space="0" w:color="000000"/>
-              <w:bottom w:val="single" w:sz="4" w:space="0" w:color="000000"/>
-              <w:right w:val="single" w:sz="4" w:space="0" w:color="000000"/>
-            </w:tcBorders>
-          </w:tcPr>
-          <w:p>
-            <w:pPr>
-              <w:widowControl w:val="0"/>
-              <w:jc w:val="center"/>
-              <w:rPr>
-                <w:rFonts w:ascii="Times New Roman" w:eastAsia="Times New Roman" w:hAnsi="Times New Roman" w:cs="Times New Roman"/>
-              </w:rPr>
-            </w:pPr>
-          </w:p>
-        </w:tc>
-      </w:tr>
-      <w:tr>
-        <w:tc>
-          <w:tcPr>
-            <w:tcW w:w="7756" w:type="dxa"/>
-            <w:tcBorders>
-              <w:top w:val="single" w:sz="4" w:space="0" w:color="000000"/>
-              <w:left w:val="single" w:sz="4" w:space="0" w:color="000000"/>
-              <w:bottom w:val="single" w:sz="4" w:space="0" w:color="000000"/>
-              <w:right w:val="single" w:sz="4" w:space="0" w:color="000000"/>
-            </w:tcBorders>
-          </w:tcPr>
-          <w:p>
-            <w:pPr>
-              <w:widowControl w:val="0"/>
-              <w:jc w:val="both"/>
-              <w:rPr>
-                <w:rFonts w:ascii="Times New Roman" w:eastAsia="Times New Roman" w:hAnsi="Times New Roman" w:cs="Times New Roman"/>
-              </w:rPr>
-            </w:pPr>
-          </w:p>
-        </w:tc>
-        <w:tc>
-          <w:tcPr>
-            <w:tcW w:w="1241" w:type="dxa"/>
-            <w:tcBorders>
-              <w:top w:val="single" w:sz="4" w:space="0" w:color="000000"/>
-              <w:left w:val="single" w:sz="4" w:space="0" w:color="000000"/>
-              <w:bottom w:val="single" w:sz="4" w:space="0" w:color="000000"/>
-              <w:right w:val="single" w:sz="4" w:space="0" w:color="000000"/>
-            </w:tcBorders>
-          </w:tcPr>
-          <w:p>
-            <w:pPr>
-              <w:widowControl w:val="0"/>
-              <w:jc w:val="center"/>
-              <w:rPr>
-                <w:rFonts w:ascii="Times New Roman" w:eastAsia="Times New Roman" w:hAnsi="Times New Roman" w:cs="Times New Roman"/>
-              </w:rPr>
-            </w:pPr>
-          </w:p>
-        </w:tc>
-      </w:tr>
-      <w:tr>
-        <w:tc>
-          <w:tcPr>
-            <w:tcW w:w="7756" w:type="dxa"/>
-            <w:tcBorders>
-              <w:top w:val="single" w:sz="4" w:space="0" w:color="000000"/>
-              <w:left w:val="single" w:sz="4" w:space="0" w:color="000000"/>
-              <w:bottom w:val="single" w:sz="4" w:space="0" w:color="000000"/>
-              <w:right w:val="single" w:sz="4" w:space="0" w:color="000000"/>
-            </w:tcBorders>
-          </w:tcPr>
-          <w:p>
-            <w:pPr>
-              <w:widowControl w:val="0"/>
-              <w:jc w:val="both"/>
-              <w:rPr>
-                <w:rFonts w:ascii="Times New Roman" w:eastAsia="Times New Roman" w:hAnsi="Times New Roman" w:cs="Times New Roman"/>
-              </w:rPr>
-            </w:pPr>
-          </w:p>
-        </w:tc>
-        <w:tc>
-          <w:tcPr>
-            <w:tcW w:w="1241" w:type="dxa"/>
-            <w:tcBorders>
-              <w:top w:val="single" w:sz="4" w:space="0" w:color="000000"/>
-              <w:left w:val="single" w:sz="4" w:space="0" w:color="000000"/>
-              <w:bottom w:val="single" w:sz="4" w:space="0" w:color="000000"/>
-              <w:right w:val="single" w:sz="4" w:space="0" w:color="000000"/>
-            </w:tcBorders>
-          </w:tcPr>
-          <w:p>
-            <w:pPr>
-              <w:widowControl w:val="0"/>
-              <w:jc w:val="center"/>
-              <w:rPr>
-                <w:rFonts w:ascii="Times New Roman" w:eastAsia="Times New Roman" w:hAnsi="Times New Roman" w:cs="Times New Roman"/>
-              </w:rPr>
-            </w:pPr>
-          </w:p>
-        </w:tc>
-      </w:tr>
-      <w:tr>
-        <w:tc>
-          <w:tcPr>
-            <w:tcW w:w="7756" w:type="dxa"/>
-            <w:tcBorders>
-              <w:top w:val="single" w:sz="4" w:space="0" w:color="000000"/>
-              <w:left w:val="single" w:sz="4" w:space="0" w:color="000000"/>
-              <w:bottom w:val="single" w:sz="4" w:space="0" w:color="000000"/>
-              <w:right w:val="single" w:sz="4" w:space="0" w:color="000000"/>
-            </w:tcBorders>
-          </w:tcPr>
-          <w:p>
-            <w:pPr>
-              <w:widowControl w:val="0"/>
-              <w:pBdr>
-                <w:top w:val="nil"/>
-                <w:left w:val="nil"/>
-                <w:bottom w:val="nil"/>
-                <w:right w:val="nil"/>
-                <w:between w:val="nil"/>
-              </w:pBdr>
-              <w:ind w:left="360"/>
-              <w:jc w:val="both"/>
-              <w:rPr>
-                <w:rFonts w:ascii="Times New Roman" w:eastAsia="Times New Roman" w:hAnsi="Times New Roman" w:cs="Times New Roman"/>
-                <w:color w:val="000000"/>
-                <w:szCs w:val="24"/>
-              </w:rPr>
-            </w:pPr>
-          </w:p>
-        </w:tc>
-        <w:tc>
-          <w:tcPr>
-            <w:tcW w:w="1241" w:type="dxa"/>
-            <w:tcBorders>
-              <w:top w:val="single" w:sz="4" w:space="0" w:color="000000"/>
-              <w:left w:val="single" w:sz="4" w:space="0" w:color="000000"/>
-              <w:bottom w:val="single" w:sz="4" w:space="0" w:color="000000"/>
-              <w:right w:val="single" w:sz="4" w:space="0" w:color="000000"/>
-            </w:tcBorders>
-          </w:tcPr>
-          <w:p>
-            <w:pPr>
-              <w:widowControl w:val="0"/>
-              <w:jc w:val="center"/>
-              <w:rPr>
-                <w:rFonts w:ascii="Times New Roman" w:eastAsia="Times New Roman" w:hAnsi="Times New Roman" w:cs="Times New Roman"/>
-              </w:rPr>
-            </w:pPr>
-          </w:p>
-        </w:tc>
-      </w:tr>
-      <w:tr>
-        <w:tc>
-          <w:tcPr>
-            <w:tcW w:w="7756" w:type="dxa"/>
-            <w:tcBorders>
-              <w:top w:val="single" w:sz="4" w:space="0" w:color="000000"/>
-              <w:left w:val="single" w:sz="4" w:space="0" w:color="000000"/>
-              <w:bottom w:val="single" w:sz="4" w:space="0" w:color="000000"/>
-              <w:right w:val="single" w:sz="4" w:space="0" w:color="000000"/>
-            </w:tcBorders>
-          </w:tcPr>
-          <w:p>
-            <w:pPr>
-              <w:widowControl w:val="0"/>
-              <w:pBdr>
-                <w:top w:val="nil"/>
-                <w:left w:val="nil"/>
-                <w:bottom w:val="nil"/>
-                <w:right w:val="nil"/>
-                <w:between w:val="nil"/>
-              </w:pBdr>
-              <w:ind w:left="360"/>
-              <w:jc w:val="both"/>
-              <w:rPr>
-                <w:rFonts w:ascii="Times New Roman" w:eastAsia="Times New Roman" w:hAnsi="Times New Roman" w:cs="Times New Roman"/>
-                <w:color w:val="000000"/>
-                <w:szCs w:val="24"/>
-              </w:rPr>
-            </w:pPr>
-          </w:p>
-        </w:tc>
-        <w:tc>
-          <w:tcPr>
-            <w:tcW w:w="1241" w:type="dxa"/>
-            <w:tcBorders>
-              <w:top w:val="single" w:sz="4" w:space="0" w:color="000000"/>
-              <w:left w:val="single" w:sz="4" w:space="0" w:color="000000"/>
-              <w:bottom w:val="single" w:sz="4" w:space="0" w:color="000000"/>
-              <w:right w:val="single" w:sz="4" w:space="0" w:color="000000"/>
-            </w:tcBorders>
-          </w:tcPr>
-          <w:p>
-            <w:pPr>
-              <w:widowControl w:val="0"/>
-              <w:jc w:val="center"/>
-              <w:rPr>
-                <w:rFonts w:ascii="Times New Roman" w:eastAsia="Times New Roman" w:hAnsi="Times New Roman" w:cs="Times New Roman"/>
-              </w:rPr>
-            </w:pPr>
-          </w:p>
-        </w:tc>
-      </w:tr>
-      <w:tr>
-        <w:tc>
-          <w:tcPr>
-            <w:tcW w:w="7756" w:type="dxa"/>
-            <w:tcBorders>
-              <w:top w:val="single" w:sz="4" w:space="0" w:color="000000"/>
-              <w:left w:val="single" w:sz="4" w:space="0" w:color="000000"/>
-              <w:bottom w:val="single" w:sz="4" w:space="0" w:color="000000"/>
-              <w:right w:val="single" w:sz="4" w:space="0" w:color="000000"/>
-            </w:tcBorders>
-          </w:tcPr>
-          <w:p>
-            <w:pPr>
-              <w:widowControl w:val="0"/>
-              <w:pBdr>
-                <w:top w:val="nil"/>
-                <w:left w:val="nil"/>
-                <w:bottom w:val="nil"/>
-                <w:right w:val="nil"/>
-                <w:between w:val="nil"/>
-              </w:pBdr>
-              <w:ind w:left="360"/>
-              <w:jc w:val="both"/>
-              <w:rPr>
-                <w:rFonts w:ascii="Times New Roman" w:eastAsia="Times New Roman" w:hAnsi="Times New Roman" w:cs="Times New Roman"/>
-                <w:color w:val="000000"/>
-                <w:szCs w:val="24"/>
-              </w:rPr>
-            </w:pPr>
-          </w:p>
-        </w:tc>
-        <w:tc>
-          <w:tcPr>
-            <w:tcW w:w="1241" w:type="dxa"/>
-            <w:tcBorders>
-              <w:top w:val="single" w:sz="4" w:space="0" w:color="000000"/>
-              <w:left w:val="single" w:sz="4" w:space="0" w:color="000000"/>
-              <w:bottom w:val="single" w:sz="4" w:space="0" w:color="000000"/>
-              <w:right w:val="single" w:sz="4" w:space="0" w:color="000000"/>
-            </w:tcBorders>
-          </w:tcPr>
-          <w:p>
-            <w:pPr>
-              <w:widowControl w:val="0"/>
-              <w:jc w:val="center"/>
-              <w:rPr>
-                <w:rFonts w:ascii="Times New Roman" w:eastAsia="Times New Roman" w:hAnsi="Times New Roman" w:cs="Times New Roman"/>
-              </w:rPr>
-            </w:pPr>
-          </w:p>
-        </w:tc>
-      </w:tr>
-      <w:tr>
-        <w:trPr>
-          <w:trHeight w:val="398"/>
-        </w:trPr>
-        <w:tc>
-          <w:tcPr>
-            <w:tcW w:w="7756" w:type="dxa"/>
-            <w:tcBorders>
-              <w:top w:val="single" w:sz="4" w:space="0" w:color="000000"/>
-              <w:left w:val="single" w:sz="4" w:space="0" w:color="000000"/>
-              <w:bottom w:val="single" w:sz="4" w:space="0" w:color="000000"/>
-              <w:right w:val="single" w:sz="4" w:space="0" w:color="000000"/>
-            </w:tcBorders>
-          </w:tcPr>
-          <w:p>
-            <w:pPr>
-              <w:widowControl w:val="0"/>
-              <w:jc w:val="both"/>
-              <w:rPr>
-                <w:rFonts w:ascii="Times New Roman" w:eastAsia="Times New Roman" w:hAnsi="Times New Roman" w:cs="Times New Roman"/>
-              </w:rPr>
-            </w:pPr>
-          </w:p>
-        </w:tc>
-        <w:tc>
-          <w:tcPr>
-            <w:tcW w:w="1241" w:type="dxa"/>
-            <w:tcBorders>
-              <w:top w:val="single" w:sz="4" w:space="0" w:color="000000"/>
-              <w:left w:val="single" w:sz="4" w:space="0" w:color="000000"/>
-              <w:bottom w:val="single" w:sz="4" w:space="0" w:color="000000"/>
-              <w:right w:val="single" w:sz="4" w:space="0" w:color="000000"/>
-            </w:tcBorders>
-          </w:tcPr>
-          <w:p>
-            <w:pPr>
-              <w:widowControl w:val="0"/>
-              <w:jc w:val="center"/>
-              <w:rPr>
-                <w:rFonts w:ascii="Times New Roman" w:eastAsia="Times New Roman" w:hAnsi="Times New Roman" w:cs="Times New Roman"/>
-              </w:rPr>
-            </w:pPr>
-          </w:p>
-        </w:tc>
-      </w:tr>
-      <w:tr>
-        <w:trPr>
-          <w:trHeight w:val="417"/>
-        </w:trPr>
-        <w:tc>
-          <w:tcPr>
-            <w:tcW w:w="7756" w:type="dxa"/>
-            <w:tcBorders>
-              <w:top w:val="single" w:sz="4" w:space="0" w:color="000000"/>
-              <w:left w:val="single" w:sz="4" w:space="0" w:color="000000"/>
-              <w:bottom w:val="single" w:sz="4" w:space="0" w:color="000000"/>
-              <w:right w:val="single" w:sz="4" w:space="0" w:color="000000"/>
-            </w:tcBorders>
-          </w:tcPr>
-          <w:p>
-            <w:pPr>
-              <w:widowControl w:val="0"/>
-              <w:jc w:val="both"/>
-              <w:rPr>
-                <w:rFonts w:ascii="Times New Roman" w:eastAsia="Times New Roman" w:hAnsi="Times New Roman" w:cs="Times New Roman"/>
-              </w:rPr>
-            </w:pPr>
-          </w:p>
-        </w:tc>
-        <w:tc>
-          <w:tcPr>
-            <w:tcW w:w="1241" w:type="dxa"/>
-            <w:tcBorders>
-              <w:top w:val="single" w:sz="4" w:space="0" w:color="000000"/>
-              <w:left w:val="single" w:sz="4" w:space="0" w:color="000000"/>
-              <w:bottom w:val="single" w:sz="4" w:space="0" w:color="000000"/>
-              <w:right w:val="single" w:sz="4" w:space="0" w:color="000000"/>
-            </w:tcBorders>
-          </w:tcPr>
-          <w:p>
-            <w:pPr>
-              <w:widowControl w:val="0"/>
-              <w:rPr>
-                <w:rFonts w:ascii="Times New Roman" w:eastAsia="Times New Roman" w:hAnsi="Times New Roman" w:cs="Times New Roman"/>
-              </w:rPr>
-            </w:pPr>
-          </w:p>
-        </w:tc>
-      </w:tr>
-      <w:tr>
-        <w:trPr>
-          <w:trHeight w:val="267"/>
-        </w:trPr>
-        <w:tc>
-          <w:tcPr>
-            <w:tcW w:w="7756" w:type="dxa"/>
-            <w:tcBorders>
-              <w:top w:val="single" w:sz="4" w:space="0" w:color="000000"/>
-              <w:left w:val="single" w:sz="4" w:space="0" w:color="000000"/>
-              <w:bottom w:val="single" w:sz="4" w:space="0" w:color="000000"/>
-              <w:right w:val="single" w:sz="4" w:space="0" w:color="000000"/>
-            </w:tcBorders>
-          </w:tcPr>
-          <w:p>
-            <w:pPr>
-              <w:widowControl w:val="0"/>
-              <w:jc w:val="both"/>
-              <w:rPr>
-                <w:rFonts w:ascii="Times New Roman" w:eastAsia="Times New Roman" w:hAnsi="Times New Roman" w:cs="Times New Roman"/>
-              </w:rPr>
-            </w:pPr>
-          </w:p>
-        </w:tc>
-        <w:tc>
-          <w:tcPr>
-            <w:tcW w:w="1241" w:type="dxa"/>
-            <w:tcBorders>
-              <w:top w:val="single" w:sz="4" w:space="0" w:color="000000"/>
-              <w:left w:val="single" w:sz="4" w:space="0" w:color="000000"/>
-              <w:bottom w:val="single" w:sz="4" w:space="0" w:color="000000"/>
-              <w:right w:val="single" w:sz="4" w:space="0" w:color="000000"/>
-            </w:tcBorders>
-          </w:tcPr>
-          <w:p>
-            <w:pPr>
-              <w:widowControl w:val="0"/>
-              <w:jc w:val="center"/>
-              <w:rPr>
-                <w:rFonts w:ascii="Times New Roman" w:eastAsia="Times New Roman" w:hAnsi="Times New Roman" w:cs="Times New Roman"/>
-              </w:rPr>
-            </w:pPr>
-          </w:p>
-        </w:tc>
-      </w:tr>
-      <w:tr>
-        <w:trPr>
-          <w:trHeight w:val="258"/>
-        </w:trPr>
-        <w:tc>
-          <w:tcPr>
-            <w:tcW w:w="7756" w:type="dxa"/>
-            <w:tcBorders>
-              <w:top w:val="single" w:sz="4" w:space="0" w:color="000000"/>
-              <w:left w:val="single" w:sz="4" w:space="0" w:color="000000"/>
-              <w:bottom w:val="single" w:sz="4" w:space="0" w:color="000000"/>
-              <w:right w:val="single" w:sz="4" w:space="0" w:color="000000"/>
-            </w:tcBorders>
-          </w:tcPr>
-          <w:p>
-            <w:pPr>
-              <w:widowControl w:val="0"/>
-              <w:jc w:val="both"/>
-              <w:rPr>
-                <w:rFonts w:ascii="Times New Roman" w:eastAsia="Times New Roman" w:hAnsi="Times New Roman" w:cs="Times New Roman"/>
-              </w:rPr>
-            </w:pPr>
-          </w:p>
-        </w:tc>
-        <w:tc>
-          <w:tcPr>
-            <w:tcW w:w="1241" w:type="dxa"/>
-            <w:tcBorders>
-              <w:top w:val="single" w:sz="4" w:space="0" w:color="000000"/>
-              <w:left w:val="single" w:sz="4" w:space="0" w:color="000000"/>
-              <w:bottom w:val="single" w:sz="4" w:space="0" w:color="000000"/>
-              <w:right w:val="single" w:sz="4" w:space="0" w:color="000000"/>
-            </w:tcBorders>
-          </w:tcPr>
-          <w:p>
-            <w:pPr>
-              <w:widowControl w:val="0"/>
-              <w:jc w:val="center"/>
-              <w:rPr>
-                <w:rFonts w:ascii="Times New Roman" w:eastAsia="Times New Roman" w:hAnsi="Times New Roman" w:cs="Times New Roman"/>
-              </w:rPr>
-            </w:pPr>
-          </w:p>
-        </w:tc>
-      </w:tr>
-      <w:tr>
-        <w:trPr>
-          <w:trHeight w:val="258"/>
-        </w:trPr>
-        <w:tc>
-          <w:tcPr>
-            <w:tcW w:w="7756" w:type="dxa"/>
-            <w:tcBorders>
-              <w:top w:val="single" w:sz="4" w:space="0" w:color="000000"/>
-              <w:left w:val="single" w:sz="4" w:space="0" w:color="000000"/>
-              <w:bottom w:val="single" w:sz="4" w:space="0" w:color="000000"/>
-              <w:right w:val="single" w:sz="4" w:space="0" w:color="000000"/>
-            </w:tcBorders>
-          </w:tcPr>
-          <w:p>
-            <w:pPr>
-              <w:widowControl w:val="0"/>
-              <w:jc w:val="both"/>
-              <w:rPr>
-                <w:rFonts w:ascii="Times New Roman" w:eastAsia="Times New Roman" w:hAnsi="Times New Roman" w:cs="Times New Roman"/>
-              </w:rPr>
-            </w:pPr>
-          </w:p>
-        </w:tc>
-        <w:tc>
-          <w:tcPr>
-            <w:tcW w:w="1241" w:type="dxa"/>
-            <w:tcBorders>
-              <w:top w:val="single" w:sz="4" w:space="0" w:color="000000"/>
-              <w:left w:val="single" w:sz="4" w:space="0" w:color="000000"/>
-              <w:bottom w:val="single" w:sz="4" w:space="0" w:color="000000"/>
-              <w:right w:val="single" w:sz="4" w:space="0" w:color="000000"/>
-            </w:tcBorders>
-          </w:tcPr>
-          <w:p>
-            <w:pPr>
-              <w:widowControl w:val="0"/>
-              <w:jc w:val="center"/>
-              <w:rPr>
-                <w:rFonts w:ascii="Times New Roman" w:eastAsia="Times New Roman" w:hAnsi="Times New Roman" w:cs="Times New Roman"/>
-              </w:rPr>
-            </w:pPr>
-          </w:p>
-        </w:tc>
-      </w:tr>
-      <w:tr>
-        <w:trPr>
-          <w:trHeight w:val="258"/>
-        </w:trPr>
-        <w:tc>
-          <w:tcPr>
-            <w:tcW w:w="7756" w:type="dxa"/>
-            <w:tcBorders>
-              <w:top w:val="single" w:sz="4" w:space="0" w:color="000000"/>
-              <w:left w:val="single" w:sz="4" w:space="0" w:color="000000"/>
-              <w:bottom w:val="single" w:sz="4" w:space="0" w:color="000000"/>
-              <w:right w:val="single" w:sz="4" w:space="0" w:color="000000"/>
-            </w:tcBorders>
-          </w:tcPr>
-          <w:p>
-            <w:pPr>
-              <w:widowControl w:val="0"/>
-              <w:jc w:val="both"/>
-              <w:rPr>
-                <w:rFonts w:ascii="Times New Roman" w:eastAsia="Times New Roman" w:hAnsi="Times New Roman" w:cs="Times New Roman"/>
-              </w:rPr>
-            </w:pPr>
-          </w:p>
-        </w:tc>
-        <w:tc>
-          <w:tcPr>
-            <w:tcW w:w="1241" w:type="dxa"/>
-            <w:tcBorders>
-              <w:top w:val="single" w:sz="4" w:space="0" w:color="000000"/>
-              <w:left w:val="single" w:sz="4" w:space="0" w:color="000000"/>
-              <w:bottom w:val="single" w:sz="4" w:space="0" w:color="000000"/>
-              <w:right w:val="single" w:sz="4" w:space="0" w:color="000000"/>
-            </w:tcBorders>
-          </w:tcPr>
-          <w:p>
-            <w:pPr>
-              <w:widowControl w:val="0"/>
-              <w:jc w:val="center"/>
-              <w:rPr>
-                <w:rFonts w:ascii="Times New Roman" w:eastAsia="Times New Roman" w:hAnsi="Times New Roman" w:cs="Times New Roman"/>
-              </w:rPr>
-            </w:pPr>
-          </w:p>
-        </w:tc>
-      </w:tr>
-      <w:tr>
-        <w:trPr>
-          <w:trHeight w:val="258"/>
-        </w:trPr>
-        <w:tc>
-          <w:tcPr>
-            <w:tcW w:w="7756" w:type="dxa"/>
-            <w:tcBorders>
-              <w:top w:val="single" w:sz="4" w:space="0" w:color="000000"/>
-              <w:left w:val="single" w:sz="4" w:space="0" w:color="000000"/>
-              <w:bottom w:val="single" w:sz="4" w:space="0" w:color="000000"/>
-              <w:right w:val="single" w:sz="4" w:space="0" w:color="000000"/>
-            </w:tcBorders>
-          </w:tcPr>
-          <w:p>
-            <w:pPr>
-              <w:widowControl w:val="0"/>
-              <w:jc w:val="both"/>
-              <w:rPr>
-                <w:rFonts w:ascii="Times New Roman" w:eastAsia="Times New Roman" w:hAnsi="Times New Roman" w:cs="Times New Roman"/>
-                <w:sz w:val="20"/>
-              </w:rPr>
-            </w:pPr>
-          </w:p>
-        </w:tc>
-        <w:tc>
-          <w:tcPr>
-            <w:tcW w:w="1241" w:type="dxa"/>
-            <w:tcBorders>
-              <w:top w:val="single" w:sz="4" w:space="0" w:color="000000"/>
-              <w:left w:val="single" w:sz="4" w:space="0" w:color="000000"/>
-              <w:bottom w:val="single" w:sz="4" w:space="0" w:color="000000"/>
-              <w:right w:val="single" w:sz="4" w:space="0" w:color="000000"/>
-            </w:tcBorders>
-          </w:tcPr>
-          <w:p>
-            <w:pPr>
-              <w:widowControl w:val="0"/>
-              <w:jc w:val="center"/>
-              <w:rPr>
-                <w:rFonts w:ascii="Times New Roman" w:eastAsia="Times New Roman" w:hAnsi="Times New Roman" w:cs="Times New Roman"/>
-              </w:rPr>
-            </w:pPr>
-          </w:p>
-        </w:tc>
-      </w:tr>
-      <w:tr>
-        <w:tc>
-          <w:tcPr>
-            <w:tcW w:w="7756" w:type="dxa"/>
-            <w:tcBorders>
-              <w:top w:val="single" w:sz="4" w:space="0" w:color="000000"/>
-              <w:left w:val="single" w:sz="4" w:space="0" w:color="000000"/>
-              <w:bottom w:val="single" w:sz="4" w:space="0" w:color="000000"/>
-              <w:right w:val="single" w:sz="4" w:space="0" w:color="000000"/>
-            </w:tcBorders>
-          </w:tcPr>
-          <w:p>
-            <w:pPr>
-              <w:widowControl w:val="0"/>
-              <w:jc w:val="both"/>
-              <w:rPr>
-                <w:rFonts w:ascii="Times New Roman" w:eastAsia="Times New Roman" w:hAnsi="Times New Roman" w:cs="Times New Roman"/>
-              </w:rPr>
-            </w:pPr>
-          </w:p>
-        </w:tc>
-        <w:tc>
-          <w:tcPr>
-            <w:tcW w:w="1241" w:type="dxa"/>
-            <w:tcBorders>
-              <w:top w:val="single" w:sz="4" w:space="0" w:color="000000"/>
-              <w:left w:val="single" w:sz="4" w:space="0" w:color="000000"/>
-              <w:bottom w:val="single" w:sz="4" w:space="0" w:color="000000"/>
-              <w:right w:val="single" w:sz="4" w:space="0" w:color="000000"/>
-            </w:tcBorders>
-          </w:tcPr>
-          <w:p>
-            <w:pPr>
-              <w:widowControl w:val="0"/>
-              <w:jc w:val="center"/>
-              <w:rPr>
-                <w:rFonts w:ascii="Times New Roman" w:eastAsia="Times New Roman" w:hAnsi="Times New Roman" w:cs="Times New Roman"/>
-              </w:rPr>
-            </w:pPr>
-          </w:p>
-        </w:tc>
-      </w:tr>
-    </w:tbl>
+    <w:sdt>
+      <w:sdtPr>
+        <w:id w:val="-1329659883"/>
+        <w:docPartObj>
+          <w:docPartGallery w:val="Table of Contents"/>
+          <w:docPartUnique/>
+        </w:docPartObj>
+      </w:sdtPr>
+      <w:sdtEndPr>
+        <w:rPr>
+          <w:rFonts w:ascii="Segoe UI" w:eastAsia="Quattrocento Sans" w:hAnsi="Segoe UI" w:cs="Quattrocento Sans"/>
+          <w:b/>
+          <w:bCs/>
+          <w:color w:val="auto"/>
+          <w:sz w:val="24"/>
+          <w:szCs w:val="24"/>
+        </w:rPr>
+      </w:sdtEndPr>
+      <w:sdtContent>
+        <w:p>
+          <w:pPr>
+            <w:pStyle w:val="TBal"/>
+          </w:pPr>
+          <w:r>
+            <w:t>İçindekiler</w:t>
+          </w:r>
+        </w:p>
+        <w:p>
+          <w:pPr>
+            <w:pStyle w:val="T1"/>
+            <w:tabs>
+              <w:tab w:val="left" w:pos="480"/>
+              <w:tab w:val="right" w:leader="dot" w:pos="9062"/>
+            </w:tabs>
+            <w:rPr>
+              <w:rFonts w:asciiTheme="minorHAnsi" w:eastAsiaTheme="minorEastAsia" w:hAnsiTheme="minorHAnsi" w:cstheme="minorBidi"/>
+              <w:noProof/>
+              <w:kern w:val="2"/>
+              <w14:ligatures w14:val="standardContextual"/>
+            </w:rPr>
+          </w:pPr>
+          <w:r>
+            <w:fldChar w:fldCharType="begin"/>
+          </w:r>
+          <w:r>
+            <w:instrText xml:space="preserve"> TOC \o "1-3" \h \z \u </w:instrText>
+          </w:r>
+          <w:r>
+            <w:fldChar w:fldCharType="separate"/>
+          </w:r>
+          <w:hyperlink w:anchor="_Toc181178347" w:history="1">
+            <w:r>
+              <w:rPr>
+                <w:rStyle w:val="Kpr"/>
+                <w:noProof/>
+              </w:rPr>
+              <w:t>1.</w:t>
+            </w:r>
+            <w:r>
+              <w:rPr>
+                <w:rFonts w:asciiTheme="minorHAnsi" w:eastAsiaTheme="minorEastAsia" w:hAnsiTheme="minorHAnsi" w:cstheme="minorBidi"/>
+                <w:noProof/>
+                <w:kern w:val="2"/>
+                <w14:ligatures w14:val="standardContextual"/>
+              </w:rPr>
+              <w:tab/>
+            </w:r>
+            <w:r>
+              <w:rPr>
+                <w:rStyle w:val="Kpr"/>
+                <w:noProof/>
+              </w:rPr>
+              <w:t>GENEL BİLGİLER</w:t>
+            </w:r>
+            <w:r>
+              <w:rPr>
+                <w:noProof/>
+                <w:webHidden/>
+              </w:rPr>
+              <w:tab/>
+            </w:r>
+            <w:r>
+              <w:rPr>
+                <w:noProof/>
+                <w:webHidden/>
+              </w:rPr>
+              <w:fldChar w:fldCharType="begin"/>
+            </w:r>
+            <w:r>
+              <w:rPr>
+                <w:noProof/>
+                <w:webHidden/>
+              </w:rPr>
+              <w:instrText xml:space="preserve"> PAGEREF _Toc181178347 \h </w:instrText>
+            </w:r>
+            <w:r>
+              <w:rPr>
+                <w:noProof/>
+                <w:webHidden/>
+              </w:rPr>
+            </w:r>
+            <w:r>
+              <w:rPr>
+                <w:noProof/>
+                <w:webHidden/>
+              </w:rPr>
+              <w:fldChar w:fldCharType="separate"/>
+            </w:r>
+            <w:r>
+              <w:rPr>
+                <w:noProof/>
+                <w:webHidden/>
+              </w:rPr>
+              <w:t>7</w:t>
+            </w:r>
+            <w:r>
+              <w:rPr>
+                <w:noProof/>
+                <w:webHidden/>
+              </w:rPr>
+              <w:fldChar w:fldCharType="end"/>
+            </w:r>
+          </w:hyperlink>
+        </w:p>
+        <w:p>
+          <w:pPr>
+            <w:pStyle w:val="T2"/>
+            <w:tabs>
+              <w:tab w:val="left" w:pos="960"/>
+              <w:tab w:val="right" w:leader="dot" w:pos="9062"/>
+            </w:tabs>
+            <w:rPr>
+              <w:rFonts w:asciiTheme="minorHAnsi" w:eastAsiaTheme="minorEastAsia" w:hAnsiTheme="minorHAnsi" w:cstheme="minorBidi"/>
+              <w:noProof/>
+              <w:kern w:val="2"/>
+              <w14:ligatures w14:val="standardContextual"/>
+            </w:rPr>
+          </w:pPr>
+          <w:hyperlink w:anchor="_Toc181178348" w:history="1">
+            <w:r>
+              <w:rPr>
+                <w:rStyle w:val="Kpr"/>
+                <w:noProof/>
+              </w:rPr>
+              <w:t>1.1.</w:t>
+            </w:r>
+            <w:r>
+              <w:rPr>
+                <w:rFonts w:asciiTheme="minorHAnsi" w:eastAsiaTheme="minorEastAsia" w:hAnsiTheme="minorHAnsi" w:cstheme="minorBidi"/>
+                <w:noProof/>
+                <w:kern w:val="2"/>
+                <w14:ligatures w14:val="standardContextual"/>
+              </w:rPr>
+              <w:tab/>
+            </w:r>
+            <w:r>
+              <w:rPr>
+                <w:rStyle w:val="Kpr"/>
+                <w:noProof/>
+              </w:rPr>
+              <w:t>Giriş</w:t>
+            </w:r>
+            <w:r>
+              <w:rPr>
+                <w:noProof/>
+                <w:webHidden/>
+              </w:rPr>
+              <w:tab/>
+            </w:r>
+            <w:r>
+              <w:rPr>
+                <w:noProof/>
+                <w:webHidden/>
+              </w:rPr>
+              <w:fldChar w:fldCharType="begin"/>
+            </w:r>
+            <w:r>
+              <w:rPr>
+                <w:noProof/>
+                <w:webHidden/>
+              </w:rPr>
+              <w:instrText xml:space="preserve"> PAGEREF _Toc181178348 \h </w:instrText>
+            </w:r>
+            <w:r>
+              <w:rPr>
+                <w:noProof/>
+                <w:webHidden/>
+              </w:rPr>
+            </w:r>
+            <w:r>
+              <w:rPr>
+                <w:noProof/>
+                <w:webHidden/>
+              </w:rPr>
+              <w:fldChar w:fldCharType="separate"/>
+            </w:r>
+            <w:r>
+              <w:rPr>
+                <w:noProof/>
+                <w:webHidden/>
+              </w:rPr>
+              <w:t>7</w:t>
+            </w:r>
+            <w:r>
+              <w:rPr>
+                <w:noProof/>
+                <w:webHidden/>
+              </w:rPr>
+              <w:fldChar w:fldCharType="end"/>
+            </w:r>
+          </w:hyperlink>
+        </w:p>
+        <w:p>
+          <w:pPr>
+            <w:pStyle w:val="T3"/>
+            <w:tabs>
+              <w:tab w:val="left" w:pos="1440"/>
+              <w:tab w:val="right" w:leader="dot" w:pos="9062"/>
+            </w:tabs>
+            <w:rPr>
+              <w:rFonts w:asciiTheme="minorHAnsi" w:eastAsiaTheme="minorEastAsia" w:hAnsiTheme="minorHAnsi" w:cstheme="minorBidi"/>
+              <w:noProof/>
+              <w:kern w:val="2"/>
+              <w14:ligatures w14:val="standardContextual"/>
+            </w:rPr>
+          </w:pPr>
+          <w:hyperlink w:anchor="_Toc181178349" w:history="1">
+            <w:r>
+              <w:rPr>
+                <w:rStyle w:val="Kpr"/>
+                <w:noProof/>
+              </w:rPr>
+              <w:t>1.1.1.</w:t>
+            </w:r>
+            <w:r>
+              <w:rPr>
+                <w:rFonts w:asciiTheme="minorHAnsi" w:eastAsiaTheme="minorEastAsia" w:hAnsiTheme="minorHAnsi" w:cstheme="minorBidi"/>
+                <w:noProof/>
+                <w:kern w:val="2"/>
+                <w14:ligatures w14:val="standardContextual"/>
+              </w:rPr>
+              <w:tab/>
+            </w:r>
+            <w:r>
+              <w:rPr>
+                <w:rStyle w:val="Kpr"/>
+                <w:noProof/>
+              </w:rPr>
+              <w:t>Projenin Amacı</w:t>
+            </w:r>
+            <w:r>
+              <w:rPr>
+                <w:noProof/>
+                <w:webHidden/>
+              </w:rPr>
+              <w:tab/>
+            </w:r>
+            <w:r>
+              <w:rPr>
+                <w:noProof/>
+                <w:webHidden/>
+              </w:rPr>
+              <w:fldChar w:fldCharType="begin"/>
+            </w:r>
+            <w:r>
+              <w:rPr>
+                <w:noProof/>
+                <w:webHidden/>
+              </w:rPr>
+              <w:instrText xml:space="preserve"> PAGEREF _Toc181178349 \h </w:instrText>
+            </w:r>
+            <w:r>
+              <w:rPr>
+                <w:noProof/>
+                <w:webHidden/>
+              </w:rPr>
+            </w:r>
+            <w:r>
+              <w:rPr>
+                <w:noProof/>
+                <w:webHidden/>
+              </w:rPr>
+              <w:fldChar w:fldCharType="separate"/>
+            </w:r>
+            <w:r>
+              <w:rPr>
+                <w:noProof/>
+                <w:webHidden/>
+              </w:rPr>
+              <w:t>7</w:t>
+            </w:r>
+            <w:r>
+              <w:rPr>
+                <w:noProof/>
+                <w:webHidden/>
+              </w:rPr>
+              <w:fldChar w:fldCharType="end"/>
+            </w:r>
+          </w:hyperlink>
+        </w:p>
+        <w:p>
+          <w:pPr>
+            <w:pStyle w:val="T3"/>
+            <w:tabs>
+              <w:tab w:val="left" w:pos="1440"/>
+              <w:tab w:val="right" w:leader="dot" w:pos="9062"/>
+            </w:tabs>
+            <w:rPr>
+              <w:rFonts w:asciiTheme="minorHAnsi" w:eastAsiaTheme="minorEastAsia" w:hAnsiTheme="minorHAnsi" w:cstheme="minorBidi"/>
+              <w:noProof/>
+              <w:kern w:val="2"/>
+              <w14:ligatures w14:val="standardContextual"/>
+            </w:rPr>
+          </w:pPr>
+          <w:hyperlink w:anchor="_Toc181178350" w:history="1">
+            <w:r>
+              <w:rPr>
+                <w:rStyle w:val="Kpr"/>
+                <w:noProof/>
+              </w:rPr>
+              <w:t>1.1.2.</w:t>
+            </w:r>
+            <w:r>
+              <w:rPr>
+                <w:rFonts w:asciiTheme="minorHAnsi" w:eastAsiaTheme="minorEastAsia" w:hAnsiTheme="minorHAnsi" w:cstheme="minorBidi"/>
+                <w:noProof/>
+                <w:kern w:val="2"/>
+                <w14:ligatures w14:val="standardContextual"/>
+              </w:rPr>
+              <w:tab/>
+            </w:r>
+            <w:r>
+              <w:rPr>
+                <w:rStyle w:val="Kpr"/>
+                <w:noProof/>
+              </w:rPr>
+              <w:t>Projenin Kapsamı</w:t>
+            </w:r>
+            <w:r>
+              <w:rPr>
+                <w:noProof/>
+                <w:webHidden/>
+              </w:rPr>
+              <w:tab/>
+            </w:r>
+            <w:r>
+              <w:rPr>
+                <w:noProof/>
+                <w:webHidden/>
+              </w:rPr>
+              <w:fldChar w:fldCharType="begin"/>
+            </w:r>
+            <w:r>
+              <w:rPr>
+                <w:noProof/>
+                <w:webHidden/>
+              </w:rPr>
+              <w:instrText xml:space="preserve"> PAGEREF _Toc181178350 \h </w:instrText>
+            </w:r>
+            <w:r>
+              <w:rPr>
+                <w:noProof/>
+                <w:webHidden/>
+              </w:rPr>
+            </w:r>
+            <w:r>
+              <w:rPr>
+                <w:noProof/>
+                <w:webHidden/>
+              </w:rPr>
+              <w:fldChar w:fldCharType="separate"/>
+            </w:r>
+            <w:r>
+              <w:rPr>
+                <w:noProof/>
+                <w:webHidden/>
+              </w:rPr>
+              <w:t>8</w:t>
+            </w:r>
+            <w:r>
+              <w:rPr>
+                <w:noProof/>
+                <w:webHidden/>
+              </w:rPr>
+              <w:fldChar w:fldCharType="end"/>
+            </w:r>
+          </w:hyperlink>
+        </w:p>
+        <w:p>
+          <w:pPr>
+            <w:pStyle w:val="T1"/>
+            <w:tabs>
+              <w:tab w:val="left" w:pos="480"/>
+              <w:tab w:val="right" w:leader="dot" w:pos="9062"/>
+            </w:tabs>
+            <w:rPr>
+              <w:rFonts w:asciiTheme="minorHAnsi" w:eastAsiaTheme="minorEastAsia" w:hAnsiTheme="minorHAnsi" w:cstheme="minorBidi"/>
+              <w:noProof/>
+              <w:kern w:val="2"/>
+              <w14:ligatures w14:val="standardContextual"/>
+            </w:rPr>
+          </w:pPr>
+          <w:hyperlink w:anchor="_Toc181178351" w:history="1">
+            <w:r>
+              <w:rPr>
+                <w:rStyle w:val="Kpr"/>
+                <w:noProof/>
+              </w:rPr>
+              <w:t>2.</w:t>
+            </w:r>
+            <w:r>
+              <w:rPr>
+                <w:rFonts w:asciiTheme="minorHAnsi" w:eastAsiaTheme="minorEastAsia" w:hAnsiTheme="minorHAnsi" w:cstheme="minorBidi"/>
+                <w:noProof/>
+                <w:kern w:val="2"/>
+                <w14:ligatures w14:val="standardContextual"/>
+              </w:rPr>
+              <w:tab/>
+            </w:r>
+            <w:r>
+              <w:rPr>
+                <w:rStyle w:val="Kpr"/>
+                <w:noProof/>
+              </w:rPr>
+              <w:t>YAPILAN ÇALIŞMALAR</w:t>
+            </w:r>
+            <w:r>
+              <w:rPr>
+                <w:noProof/>
+                <w:webHidden/>
+              </w:rPr>
+              <w:tab/>
+            </w:r>
+            <w:r>
+              <w:rPr>
+                <w:noProof/>
+                <w:webHidden/>
+              </w:rPr>
+              <w:fldChar w:fldCharType="begin"/>
+            </w:r>
+            <w:r>
+              <w:rPr>
+                <w:noProof/>
+                <w:webHidden/>
+              </w:rPr>
+              <w:instrText xml:space="preserve"> PAGEREF _Toc181178351 \h </w:instrText>
+            </w:r>
+            <w:r>
+              <w:rPr>
+                <w:noProof/>
+                <w:webHidden/>
+              </w:rPr>
+            </w:r>
+            <w:r>
+              <w:rPr>
+                <w:noProof/>
+                <w:webHidden/>
+              </w:rPr>
+              <w:fldChar w:fldCharType="separate"/>
+            </w:r>
+            <w:r>
+              <w:rPr>
+                <w:noProof/>
+                <w:webHidden/>
+              </w:rPr>
+              <w:t>8</w:t>
+            </w:r>
+            <w:r>
+              <w:rPr>
+                <w:noProof/>
+                <w:webHidden/>
+              </w:rPr>
+              <w:fldChar w:fldCharType="end"/>
+            </w:r>
+          </w:hyperlink>
+        </w:p>
+        <w:p>
+          <w:pPr>
+            <w:pStyle w:val="T2"/>
+            <w:tabs>
+              <w:tab w:val="left" w:pos="960"/>
+              <w:tab w:val="right" w:leader="dot" w:pos="9062"/>
+            </w:tabs>
+            <w:rPr>
+              <w:rFonts w:asciiTheme="minorHAnsi" w:eastAsiaTheme="minorEastAsia" w:hAnsiTheme="minorHAnsi" w:cstheme="minorBidi"/>
+              <w:noProof/>
+              <w:kern w:val="2"/>
+              <w14:ligatures w14:val="standardContextual"/>
+            </w:rPr>
+          </w:pPr>
+          <w:hyperlink w:anchor="_Toc181178352" w:history="1">
+            <w:r>
+              <w:rPr>
+                <w:rStyle w:val="Kpr"/>
+                <w:noProof/>
+              </w:rPr>
+              <w:t>2.1.</w:t>
+            </w:r>
+            <w:r>
+              <w:rPr>
+                <w:rFonts w:asciiTheme="minorHAnsi" w:eastAsiaTheme="minorEastAsia" w:hAnsiTheme="minorHAnsi" w:cstheme="minorBidi"/>
+                <w:noProof/>
+                <w:kern w:val="2"/>
+                <w14:ligatures w14:val="standardContextual"/>
+              </w:rPr>
+              <w:tab/>
+            </w:r>
+            <w:r>
+              <w:rPr>
+                <w:rStyle w:val="Kpr"/>
+                <w:noProof/>
+              </w:rPr>
+              <w:t>Planlama</w:t>
+            </w:r>
+            <w:r>
+              <w:rPr>
+                <w:noProof/>
+                <w:webHidden/>
+              </w:rPr>
+              <w:tab/>
+            </w:r>
+            <w:r>
+              <w:rPr>
+                <w:noProof/>
+                <w:webHidden/>
+              </w:rPr>
+              <w:fldChar w:fldCharType="begin"/>
+            </w:r>
+            <w:r>
+              <w:rPr>
+                <w:noProof/>
+                <w:webHidden/>
+              </w:rPr>
+              <w:instrText xml:space="preserve"> PAGEREF _Toc181178352 \h </w:instrText>
+            </w:r>
+            <w:r>
+              <w:rPr>
+                <w:noProof/>
+                <w:webHidden/>
+              </w:rPr>
+            </w:r>
+            <w:r>
+              <w:rPr>
+                <w:noProof/>
+                <w:webHidden/>
+              </w:rPr>
+              <w:fldChar w:fldCharType="separate"/>
+            </w:r>
+            <w:r>
+              <w:rPr>
+                <w:noProof/>
+                <w:webHidden/>
+              </w:rPr>
+              <w:t>8</w:t>
+            </w:r>
+            <w:r>
+              <w:rPr>
+                <w:noProof/>
+                <w:webHidden/>
+              </w:rPr>
+              <w:fldChar w:fldCharType="end"/>
+            </w:r>
+          </w:hyperlink>
+        </w:p>
+        <w:p>
+          <w:pPr>
+            <w:pStyle w:val="T2"/>
+            <w:tabs>
+              <w:tab w:val="left" w:pos="960"/>
+              <w:tab w:val="right" w:leader="dot" w:pos="9062"/>
+            </w:tabs>
+            <w:rPr>
+              <w:rFonts w:asciiTheme="minorHAnsi" w:eastAsiaTheme="minorEastAsia" w:hAnsiTheme="minorHAnsi" w:cstheme="minorBidi"/>
+              <w:noProof/>
+              <w:kern w:val="2"/>
+              <w14:ligatures w14:val="standardContextual"/>
+            </w:rPr>
+          </w:pPr>
+          <w:hyperlink w:anchor="_Toc181178353" w:history="1">
+            <w:r>
+              <w:rPr>
+                <w:rStyle w:val="Kpr"/>
+                <w:noProof/>
+              </w:rPr>
+              <w:t>2.2.</w:t>
+            </w:r>
+            <w:r>
+              <w:rPr>
+                <w:rFonts w:asciiTheme="minorHAnsi" w:eastAsiaTheme="minorEastAsia" w:hAnsiTheme="minorHAnsi" w:cstheme="minorBidi"/>
+                <w:noProof/>
+                <w:kern w:val="2"/>
+                <w14:ligatures w14:val="standardContextual"/>
+              </w:rPr>
+              <w:tab/>
+            </w:r>
+            <w:r>
+              <w:rPr>
+                <w:rStyle w:val="Kpr"/>
+                <w:noProof/>
+              </w:rPr>
+              <w:t>İhtiyaç Analizi</w:t>
+            </w:r>
+            <w:r>
+              <w:rPr>
+                <w:noProof/>
+                <w:webHidden/>
+              </w:rPr>
+              <w:tab/>
+            </w:r>
+            <w:r>
+              <w:rPr>
+                <w:noProof/>
+                <w:webHidden/>
+              </w:rPr>
+              <w:fldChar w:fldCharType="begin"/>
+            </w:r>
+            <w:r>
+              <w:rPr>
+                <w:noProof/>
+                <w:webHidden/>
+              </w:rPr>
+              <w:instrText xml:space="preserve"> PAGEREF _Toc181178353 \h </w:instrText>
+            </w:r>
+            <w:r>
+              <w:rPr>
+                <w:noProof/>
+                <w:webHidden/>
+              </w:rPr>
+            </w:r>
+            <w:r>
+              <w:rPr>
+                <w:noProof/>
+                <w:webHidden/>
+              </w:rPr>
+              <w:fldChar w:fldCharType="separate"/>
+            </w:r>
+            <w:r>
+              <w:rPr>
+                <w:noProof/>
+                <w:webHidden/>
+              </w:rPr>
+              <w:t>8</w:t>
+            </w:r>
+            <w:r>
+              <w:rPr>
+                <w:noProof/>
+                <w:webHidden/>
+              </w:rPr>
+              <w:fldChar w:fldCharType="end"/>
+            </w:r>
+          </w:hyperlink>
+        </w:p>
+        <w:p>
+          <w:pPr>
+            <w:pStyle w:val="T2"/>
+            <w:tabs>
+              <w:tab w:val="left" w:pos="960"/>
+              <w:tab w:val="right" w:leader="dot" w:pos="9062"/>
+            </w:tabs>
+            <w:rPr>
+              <w:rFonts w:asciiTheme="minorHAnsi" w:eastAsiaTheme="minorEastAsia" w:hAnsiTheme="minorHAnsi" w:cstheme="minorBidi"/>
+              <w:noProof/>
+              <w:kern w:val="2"/>
+              <w14:ligatures w14:val="standardContextual"/>
+            </w:rPr>
+          </w:pPr>
+          <w:hyperlink w:anchor="_Toc181178354" w:history="1">
+            <w:r>
+              <w:rPr>
+                <w:rStyle w:val="Kpr"/>
+                <w:noProof/>
+              </w:rPr>
+              <w:t>2.3.</w:t>
+            </w:r>
+            <w:r>
+              <w:rPr>
+                <w:rFonts w:asciiTheme="minorHAnsi" w:eastAsiaTheme="minorEastAsia" w:hAnsiTheme="minorHAnsi" w:cstheme="minorBidi"/>
+                <w:noProof/>
+                <w:kern w:val="2"/>
+                <w14:ligatures w14:val="standardContextual"/>
+              </w:rPr>
+              <w:tab/>
+            </w:r>
+            <w:r>
+              <w:rPr>
+                <w:rStyle w:val="Kpr"/>
+                <w:noProof/>
+              </w:rPr>
+              <w:t>Tasarım</w:t>
+            </w:r>
+            <w:r>
+              <w:rPr>
+                <w:noProof/>
+                <w:webHidden/>
+              </w:rPr>
+              <w:tab/>
+            </w:r>
+            <w:r>
+              <w:rPr>
+                <w:noProof/>
+                <w:webHidden/>
+              </w:rPr>
+              <w:fldChar w:fldCharType="begin"/>
+            </w:r>
+            <w:r>
+              <w:rPr>
+                <w:noProof/>
+                <w:webHidden/>
+              </w:rPr>
+              <w:instrText xml:space="preserve"> PAGEREF _Toc181178354 \h </w:instrText>
+            </w:r>
+            <w:r>
+              <w:rPr>
+                <w:noProof/>
+                <w:webHidden/>
+              </w:rPr>
+            </w:r>
+            <w:r>
+              <w:rPr>
+                <w:noProof/>
+                <w:webHidden/>
+              </w:rPr>
+              <w:fldChar w:fldCharType="separate"/>
+            </w:r>
+            <w:r>
+              <w:rPr>
+                <w:noProof/>
+                <w:webHidden/>
+              </w:rPr>
+              <w:t>8</w:t>
+            </w:r>
+            <w:r>
+              <w:rPr>
+                <w:noProof/>
+                <w:webHidden/>
+              </w:rPr>
+              <w:fldChar w:fldCharType="end"/>
+            </w:r>
+          </w:hyperlink>
+        </w:p>
+        <w:p>
+          <w:pPr>
+            <w:pStyle w:val="T1"/>
+            <w:tabs>
+              <w:tab w:val="left" w:pos="480"/>
+              <w:tab w:val="right" w:leader="dot" w:pos="9062"/>
+            </w:tabs>
+            <w:rPr>
+              <w:rFonts w:asciiTheme="minorHAnsi" w:eastAsiaTheme="minorEastAsia" w:hAnsiTheme="minorHAnsi" w:cstheme="minorBidi"/>
+              <w:noProof/>
+              <w:kern w:val="2"/>
+              <w14:ligatures w14:val="standardContextual"/>
+            </w:rPr>
+          </w:pPr>
+          <w:hyperlink w:anchor="_Toc181178355" w:history="1">
+            <w:r>
+              <w:rPr>
+                <w:rStyle w:val="Kpr"/>
+                <w:noProof/>
+              </w:rPr>
+              <w:t>3.</w:t>
+            </w:r>
+            <w:r>
+              <w:rPr>
+                <w:rFonts w:asciiTheme="minorHAnsi" w:eastAsiaTheme="minorEastAsia" w:hAnsiTheme="minorHAnsi" w:cstheme="minorBidi"/>
+                <w:noProof/>
+                <w:kern w:val="2"/>
+                <w14:ligatures w14:val="standardContextual"/>
+              </w:rPr>
+              <w:tab/>
+            </w:r>
+            <w:r>
+              <w:rPr>
+                <w:rStyle w:val="Kpr"/>
+                <w:noProof/>
+              </w:rPr>
+              <w:t>SONUÇ</w:t>
+            </w:r>
+            <w:r>
+              <w:rPr>
+                <w:noProof/>
+                <w:webHidden/>
+              </w:rPr>
+              <w:tab/>
+            </w:r>
+            <w:r>
+              <w:rPr>
+                <w:noProof/>
+                <w:webHidden/>
+              </w:rPr>
+              <w:fldChar w:fldCharType="begin"/>
+            </w:r>
+            <w:r>
+              <w:rPr>
+                <w:noProof/>
+                <w:webHidden/>
+              </w:rPr>
+              <w:instrText xml:space="preserve"> PAGEREF _Toc181178355 \h </w:instrText>
+            </w:r>
+            <w:r>
+              <w:rPr>
+                <w:noProof/>
+                <w:webHidden/>
+              </w:rPr>
+            </w:r>
+            <w:r>
+              <w:rPr>
+                <w:noProof/>
+                <w:webHidden/>
+              </w:rPr>
+              <w:fldChar w:fldCharType="separate"/>
+            </w:r>
+            <w:r>
+              <w:rPr>
+                <w:noProof/>
+                <w:webHidden/>
+              </w:rPr>
+              <w:t>8</w:t>
+            </w:r>
+            <w:r>
+              <w:rPr>
+                <w:noProof/>
+                <w:webHidden/>
+              </w:rPr>
+              <w:fldChar w:fldCharType="end"/>
+            </w:r>
+          </w:hyperlink>
+        </w:p>
+        <w:p>
+          <w:pPr>
+            <w:pStyle w:val="T1"/>
+            <w:tabs>
+              <w:tab w:val="left" w:pos="480"/>
+              <w:tab w:val="right" w:leader="dot" w:pos="9062"/>
+            </w:tabs>
+            <w:rPr>
+              <w:rFonts w:asciiTheme="minorHAnsi" w:eastAsiaTheme="minorEastAsia" w:hAnsiTheme="minorHAnsi" w:cstheme="minorBidi"/>
+              <w:noProof/>
+              <w:kern w:val="2"/>
+              <w14:ligatures w14:val="standardContextual"/>
+            </w:rPr>
+          </w:pPr>
+          <w:hyperlink w:anchor="_Toc181178356" w:history="1">
+            <w:r>
+              <w:rPr>
+                <w:rStyle w:val="Kpr"/>
+                <w:noProof/>
+              </w:rPr>
+              <w:t>4.</w:t>
+            </w:r>
+            <w:r>
+              <w:rPr>
+                <w:rFonts w:asciiTheme="minorHAnsi" w:eastAsiaTheme="minorEastAsia" w:hAnsiTheme="minorHAnsi" w:cstheme="minorBidi"/>
+                <w:noProof/>
+                <w:kern w:val="2"/>
+                <w14:ligatures w14:val="standardContextual"/>
+              </w:rPr>
+              <w:tab/>
+            </w:r>
+            <w:r>
+              <w:rPr>
+                <w:rStyle w:val="Kpr"/>
+                <w:noProof/>
+              </w:rPr>
+              <w:t>KAYNAKÇA</w:t>
+            </w:r>
+            <w:r>
+              <w:rPr>
+                <w:noProof/>
+                <w:webHidden/>
+              </w:rPr>
+              <w:tab/>
+            </w:r>
+            <w:r>
+              <w:rPr>
+                <w:noProof/>
+                <w:webHidden/>
+              </w:rPr>
+              <w:fldChar w:fldCharType="begin"/>
+            </w:r>
+            <w:r>
+              <w:rPr>
+                <w:noProof/>
+                <w:webHidden/>
+              </w:rPr>
+              <w:instrText xml:space="preserve"> PAGEREF _Toc181178356 \h </w:instrText>
+            </w:r>
+            <w:r>
+              <w:rPr>
+                <w:noProof/>
+                <w:webHidden/>
+              </w:rPr>
+            </w:r>
+            <w:r>
+              <w:rPr>
+                <w:noProof/>
+                <w:webHidden/>
+              </w:rPr>
+              <w:fldChar w:fldCharType="separate"/>
+            </w:r>
+            <w:r>
+              <w:rPr>
+                <w:noProof/>
+                <w:webHidden/>
+              </w:rPr>
+              <w:t>8</w:t>
+            </w:r>
+            <w:r>
+              <w:rPr>
+                <w:noProof/>
+                <w:webHidden/>
+              </w:rPr>
+              <w:fldChar w:fldCharType="end"/>
+            </w:r>
+          </w:hyperlink>
+        </w:p>
+        <w:p>
+          <w:pPr>
+            <w:pStyle w:val="T1"/>
+            <w:tabs>
+              <w:tab w:val="right" w:leader="dot" w:pos="9062"/>
+            </w:tabs>
+            <w:rPr>
+              <w:rFonts w:asciiTheme="minorHAnsi" w:eastAsiaTheme="minorEastAsia" w:hAnsiTheme="minorHAnsi" w:cstheme="minorBidi"/>
+              <w:noProof/>
+              <w:kern w:val="2"/>
+              <w14:ligatures w14:val="standardContextual"/>
+            </w:rPr>
+          </w:pPr>
+          <w:hyperlink w:anchor="_Toc181178357" w:history="1">
+            <w:r>
+              <w:rPr>
+                <w:rStyle w:val="Kpr"/>
+                <w:noProof/>
+              </w:rPr>
+              <w:t>STANDARTLAR ve KISITLAR FORMU</w:t>
+            </w:r>
+            <w:r>
+              <w:rPr>
+                <w:noProof/>
+                <w:webHidden/>
+              </w:rPr>
+              <w:tab/>
+            </w:r>
+            <w:r>
+              <w:rPr>
+                <w:noProof/>
+                <w:webHidden/>
+              </w:rPr>
+              <w:fldChar w:fldCharType="begin"/>
+            </w:r>
+            <w:r>
+              <w:rPr>
+                <w:noProof/>
+                <w:webHidden/>
+              </w:rPr>
+              <w:instrText xml:space="preserve"> PAGEREF _Toc181178357 \h </w:instrText>
+            </w:r>
+            <w:r>
+              <w:rPr>
+                <w:noProof/>
+                <w:webHidden/>
+              </w:rPr>
+            </w:r>
+            <w:r>
+              <w:rPr>
+                <w:noProof/>
+                <w:webHidden/>
+              </w:rPr>
+              <w:fldChar w:fldCharType="separate"/>
+            </w:r>
+            <w:r>
+              <w:rPr>
+                <w:noProof/>
+                <w:webHidden/>
+              </w:rPr>
+              <w:t>8</w:t>
+            </w:r>
+            <w:r>
+              <w:rPr>
+                <w:noProof/>
+                <w:webHidden/>
+              </w:rPr>
+              <w:fldChar w:fldCharType="end"/>
+            </w:r>
+          </w:hyperlink>
+        </w:p>
+        <w:p>
+          <w:r>
+            <w:rPr>
+              <w:b/>
+              <w:bCs/>
+            </w:rPr>
+            <w:fldChar w:fldCharType="end"/>
+          </w:r>
+        </w:p>
+      </w:sdtContent>
+    </w:sdt>
+    <w:p>
+      <w:pPr>
+        <w:widowControl w:val="0"/>
+        <w:jc w:val="center"/>
+        <w:rPr>
+          <w:rFonts w:ascii="Times New Roman" w:eastAsia="Times New Roman" w:hAnsi="Times New Roman" w:cs="Times New Roman"/>
+          <w:b/>
+        </w:rPr>
+      </w:pPr>
+    </w:p>
+    <w:p>
+      <w:pPr>
+        <w:widowControl w:val="0"/>
+        <w:jc w:val="center"/>
+        <w:rPr>
+          <w:rFonts w:ascii="Times New Roman" w:eastAsia="Times New Roman" w:hAnsi="Times New Roman" w:cs="Times New Roman"/>
+          <w:b/>
+        </w:rPr>
+      </w:pPr>
+    </w:p>
     <w:p>
       <w:pPr>
         <w:widowControl w:val="0"/>
@@ -2849,7 +3128,63 @@
         <w:rPr>
           <w:rFonts w:ascii="Times New Roman" w:eastAsia="Times New Roman" w:hAnsi="Times New Roman" w:cs="Times New Roman"/>
         </w:rPr>
-        <w:t>Varsa şekiller, tablolar, use case diyagramları, class diyagramları vs dizinleri</w:t>
+        <w:t xml:space="preserve">Varsa şekiller, tablolar, </w:t>
+      </w:r>
+      <w:proofErr w:type="spellStart"/>
+      <w:r>
+        <w:rPr>
+          <w:rFonts w:ascii="Times New Roman" w:eastAsia="Times New Roman" w:hAnsi="Times New Roman" w:cs="Times New Roman"/>
+        </w:rPr>
+        <w:t>use</w:t>
+      </w:r>
+      <w:proofErr w:type="spellEnd"/>
+      <w:r>
+        <w:rPr>
+          <w:rFonts w:ascii="Times New Roman" w:eastAsia="Times New Roman" w:hAnsi="Times New Roman" w:cs="Times New Roman"/>
+        </w:rPr>
+        <w:t xml:space="preserve"> </w:t>
+      </w:r>
+      <w:proofErr w:type="spellStart"/>
+      <w:r>
+        <w:rPr>
+          <w:rFonts w:ascii="Times New Roman" w:eastAsia="Times New Roman" w:hAnsi="Times New Roman" w:cs="Times New Roman"/>
+        </w:rPr>
+        <w:t>case</w:t>
+      </w:r>
+      <w:proofErr w:type="spellEnd"/>
+      <w:r>
+        <w:rPr>
+          <w:rFonts w:ascii="Times New Roman" w:eastAsia="Times New Roman" w:hAnsi="Times New Roman" w:cs="Times New Roman"/>
+        </w:rPr>
+        <w:t xml:space="preserve"> diyagramları, </w:t>
+      </w:r>
+      <w:proofErr w:type="spellStart"/>
+      <w:r>
+        <w:rPr>
+          <w:rFonts w:ascii="Times New Roman" w:eastAsia="Times New Roman" w:hAnsi="Times New Roman" w:cs="Times New Roman"/>
+        </w:rPr>
+        <w:t>class</w:t>
+      </w:r>
+      <w:proofErr w:type="spellEnd"/>
+      <w:r>
+        <w:rPr>
+          <w:rFonts w:ascii="Times New Roman" w:eastAsia="Times New Roman" w:hAnsi="Times New Roman" w:cs="Times New Roman"/>
+        </w:rPr>
+        <w:t xml:space="preserve"> diyagramları </w:t>
+      </w:r>
+      <w:proofErr w:type="spellStart"/>
+      <w:r>
+        <w:rPr>
+          <w:rFonts w:ascii="Times New Roman" w:eastAsia="Times New Roman" w:hAnsi="Times New Roman" w:cs="Times New Roman"/>
+        </w:rPr>
+        <w:t>vs</w:t>
+      </w:r>
+      <w:proofErr w:type="spellEnd"/>
+      <w:r>
+        <w:rPr>
+          <w:rFonts w:ascii="Times New Roman" w:eastAsia="Times New Roman" w:hAnsi="Times New Roman" w:cs="Times New Roman"/>
+        </w:rPr>
+        <w:t xml:space="preserve"> dizinleri</w:t>
       </w:r>
     </w:p>
     <w:p>
@@ -2875,7 +3210,63 @@
         <w:rPr>
           <w:rFonts w:ascii="Times New Roman" w:eastAsia="Times New Roman" w:hAnsi="Times New Roman" w:cs="Times New Roman"/>
         </w:rPr>
-        <w:t>Raporun tamamı times new roman, 12 pt., 1,5 satır aralıklı, iki yana yaslı olmalı. Başlıklar kalın olmalı. 1., 1.1 gibi derecelendirme yapmalısınız. Sadece 1. Dereceden başlıkların hepsi büyük harf olmalı diğer başlıklarda her bir kelimenin baş harfi büyük olmalı. Her paragraf 1 tab içeriden başlamalı. Paragraflar arası boşluk olmamalı. Tüm rapor boyunca resmi bir dil kullanmanız gerekmektedir. Yaptım, ettim yerine yapılmıştır, yapılacaktır, edilmiştir, edilecektir gibi ifadeler kullanmalısınız. Eğer illa kendinizdn bahsetmeniz gerekiyorsa araştırmacı kelimesini kullanmalı ve araştırmacı … yapmıştır şeklinde ifadelerle yazmalısınız.</w:t>
+        <w:t xml:space="preserve">Raporun tamamı </w:t>
+      </w:r>
+      <w:proofErr w:type="spellStart"/>
+      <w:r>
+        <w:rPr>
+          <w:rFonts w:ascii="Times New Roman" w:eastAsia="Times New Roman" w:hAnsi="Times New Roman" w:cs="Times New Roman"/>
+        </w:rPr>
+        <w:t>times</w:t>
+      </w:r>
+      <w:proofErr w:type="spellEnd"/>
+      <w:r>
+        <w:rPr>
+          <w:rFonts w:ascii="Times New Roman" w:eastAsia="Times New Roman" w:hAnsi="Times New Roman" w:cs="Times New Roman"/>
+        </w:rPr>
+        <w:t xml:space="preserve"> </w:t>
+      </w:r>
+      <w:proofErr w:type="spellStart"/>
+      <w:r>
+        <w:rPr>
+          <w:rFonts w:ascii="Times New Roman" w:eastAsia="Times New Roman" w:hAnsi="Times New Roman" w:cs="Times New Roman"/>
+        </w:rPr>
+        <w:t>new</w:t>
+      </w:r>
+      <w:proofErr w:type="spellEnd"/>
+      <w:r>
+        <w:rPr>
+          <w:rFonts w:ascii="Times New Roman" w:eastAsia="Times New Roman" w:hAnsi="Times New Roman" w:cs="Times New Roman"/>
+        </w:rPr>
+        <w:t xml:space="preserve"> roman, 12 </w:t>
+      </w:r>
+      <w:proofErr w:type="spellStart"/>
+      <w:r>
+        <w:rPr>
+          <w:rFonts w:ascii="Times New Roman" w:eastAsia="Times New Roman" w:hAnsi="Times New Roman" w:cs="Times New Roman"/>
+        </w:rPr>
+        <w:t>pt</w:t>
+      </w:r>
+      <w:proofErr w:type="spellEnd"/>
+      <w:r>
+        <w:rPr>
+          <w:rFonts w:ascii="Times New Roman" w:eastAsia="Times New Roman" w:hAnsi="Times New Roman" w:cs="Times New Roman"/>
+        </w:rPr>
+        <w:t xml:space="preserve">., 1,5 satır aralıklı, iki yana yaslı olmalı. Başlıklar kalın olmalı. 1., 1.1 gibi derecelendirme yapmalısınız. Sadece 1. Dereceden başlıkların hepsi büyük harf olmalı diğer başlıklarda her bir kelimenin baş harfi büyük olmalı. Her paragraf 1 tab içeriden başlamalı. Paragraflar arası boşluk olmamalı. Tüm rapor boyunca resmi bir dil kullanmanız gerekmektedir. Yaptım, ettim yerine yapılmıştır, yapılacaktır, edilmiştir, edilecektir gibi ifadeler kullanmalısınız. Eğer illa </w:t>
+      </w:r>
+      <w:proofErr w:type="spellStart"/>
+      <w:r>
+        <w:rPr>
+          <w:rFonts w:ascii="Times New Roman" w:eastAsia="Times New Roman" w:hAnsi="Times New Roman" w:cs="Times New Roman"/>
+        </w:rPr>
+        <w:t>kendinizdn</w:t>
+      </w:r>
+      <w:proofErr w:type="spellEnd"/>
+      <w:r>
+        <w:rPr>
+          <w:rFonts w:ascii="Times New Roman" w:eastAsia="Times New Roman" w:hAnsi="Times New Roman" w:cs="Times New Roman"/>
+        </w:rPr>
+        <w:t xml:space="preserve"> bahsetmeniz gerekiyorsa araştırmacı kelimesini kullanmalı ve araştırmacı … yapmıştır şeklinde ifadelerle yazmalısınız.</w:t>
       </w:r>
     </w:p>
     <w:p>
@@ -3143,8 +3534,7 @@
         <w:jc w:val="center"/>
         <w:rPr>
           <w:rFonts w:ascii="Times New Roman" w:eastAsia="Times New Roman" w:hAnsi="Times New Roman" w:cs="Times New Roman"/>
-          <w:sz w:val="28"/>
-          <w:szCs w:val="28"/>
+          <w:b/>
         </w:rPr>
       </w:pPr>
       <w:r>
@@ -3157,11 +3547,264 @@
     </w:p>
     <w:p>
       <w:pPr>
-        <w:ind w:firstLine="708"/>
-        <w:jc w:val="both"/>
-      </w:pPr>
-      <w:r>
-        <w:t>Çalışmanızın kısa özeti burada bir giriş cümlesi kullanmanıza gerek yok. Ama isterseniz kısa bir giriş yapabilirsiniz. Günümüzde şöyle şeylere ihtiyaç var, şöyle gelişmeler var, bunlar şunları gerektiriyor bu nedenle böyle şeylere ihtiyaç duyuluyor. Bu nedenle bu çalışmanın amacı …dır. Gibi bir cümle olabileceği gibi direk bu çalışmanın amacı ….dur. gibi bir cümle ile de giriş yapabilirsiniz. Devamında Bu kapsamda …… yapılmıştır. Sonuçta ….. olması/olacağı düşünülmektedir/planlanmaktadır vs. gibi bir cümle ile bitirebilirsiniz.</w:t>
+        <w:widowControl w:val="0"/>
+        <w:jc w:val="center"/>
+        <w:rPr>
+          <w:rFonts w:ascii="Times New Roman" w:eastAsia="Times New Roman" w:hAnsi="Times New Roman" w:cs="Times New Roman"/>
+          <w:b/>
+        </w:rPr>
+      </w:pPr>
+    </w:p>
+    <w:p>
+      <w:pPr>
+        <w:widowControl w:val="0"/>
+        <w:rPr>
+          <w:rFonts w:ascii="Times New Roman" w:eastAsia="Times New Roman" w:hAnsi="Times New Roman" w:cs="Times New Roman"/>
+          <w:bCs/>
+        </w:rPr>
+      </w:pPr>
+      <w:proofErr w:type="spellStart"/>
+      <w:r>
+        <w:rPr>
+          <w:rFonts w:ascii="Times New Roman" w:eastAsia="Times New Roman" w:hAnsi="Times New Roman" w:cs="Times New Roman"/>
+          <w:bCs/>
+        </w:rPr>
+        <w:t>Telekommünikasyon</w:t>
+      </w:r>
+      <w:proofErr w:type="spellEnd"/>
+      <w:r>
+        <w:rPr>
+          <w:rFonts w:ascii="Times New Roman" w:eastAsia="Times New Roman" w:hAnsi="Times New Roman" w:cs="Times New Roman"/>
+          <w:bCs/>
+        </w:rPr>
+        <w:t xml:space="preserve"> sektörü tüm dünyada teknoloji denilince akla gelen ilk sektörlerdendir. </w:t>
+      </w:r>
+      <w:r>
+        <w:rPr>
+          <w:rFonts w:ascii="Times New Roman" w:eastAsia="Times New Roman" w:hAnsi="Times New Roman" w:cs="Times New Roman"/>
+          <w:bCs/>
+        </w:rPr>
+        <w:t xml:space="preserve">Ve her ülke gibi ülkemizde de birçok şirket bu alanda özveri ile çalışmakta, sektörümüzün gelişmesine katkı sağlamaktadır. Günümüzde </w:t>
+      </w:r>
+      <w:proofErr w:type="spellStart"/>
+      <w:r>
+        <w:rPr>
+          <w:rFonts w:ascii="Times New Roman" w:eastAsia="Times New Roman" w:hAnsi="Times New Roman" w:cs="Times New Roman"/>
+          <w:bCs/>
+        </w:rPr>
+        <w:t>Telekommünikasyon</w:t>
+      </w:r>
+      <w:proofErr w:type="spellEnd"/>
+      <w:r>
+        <w:rPr>
+          <w:rFonts w:ascii="Times New Roman" w:eastAsia="Times New Roman" w:hAnsi="Times New Roman" w:cs="Times New Roman"/>
+          <w:bCs/>
+        </w:rPr>
+        <w:t xml:space="preserve"> müşterilerinin sayılarındaki artış ve bu alandaki hizmetlere olan talep artmakta ve her geçen gün daha performanslı, daha stabil ve daha güvenilir sistemlere ihtiyaçlar da aynı oranda artmaktadır.</w:t>
+      </w:r>
+    </w:p>
+    <w:p>
+      <w:pPr>
+        <w:widowControl w:val="0"/>
+        <w:rPr>
+          <w:rFonts w:ascii="Times New Roman" w:eastAsia="Times New Roman" w:hAnsi="Times New Roman" w:cs="Times New Roman"/>
+          <w:bCs/>
+        </w:rPr>
+      </w:pPr>
+    </w:p>
+    <w:p>
+      <w:pPr>
+        <w:widowControl w:val="0"/>
+        <w:rPr>
+          <w:rFonts w:ascii="Times New Roman" w:eastAsia="Times New Roman" w:hAnsi="Times New Roman" w:cs="Times New Roman"/>
+          <w:bCs/>
+        </w:rPr>
+      </w:pPr>
+      <w:r>
+        <w:rPr>
+          <w:rFonts w:ascii="Times New Roman" w:eastAsia="Times New Roman" w:hAnsi="Times New Roman" w:cs="Times New Roman"/>
+          <w:bCs/>
+        </w:rPr>
+        <w:t xml:space="preserve">Bu ihtiyaçların başında da </w:t>
+      </w:r>
+      <w:proofErr w:type="spellStart"/>
+      <w:r>
+        <w:rPr>
+          <w:rFonts w:ascii="Times New Roman" w:eastAsia="Times New Roman" w:hAnsi="Times New Roman" w:cs="Times New Roman"/>
+          <w:bCs/>
+        </w:rPr>
+        <w:t>Telekommünikasyon</w:t>
+      </w:r>
+      <w:proofErr w:type="spellEnd"/>
+      <w:r>
+        <w:rPr>
+          <w:rFonts w:ascii="Times New Roman" w:eastAsia="Times New Roman" w:hAnsi="Times New Roman" w:cs="Times New Roman"/>
+          <w:bCs/>
+        </w:rPr>
+        <w:t xml:space="preserve"> firmalarının müşterilerinin kullanımlarını, ödemelerini ve aldığı hizmetleri yönetebilmesini, bu sayede müşterilerin memnuniyetini artırmayı hedefleyen daha etkili ödeme ve bilgi yönetim sistemlerinin geliştirilmesi </w:t>
+      </w:r>
+      <w:proofErr w:type="spellStart"/>
+      <w:proofErr w:type="gramStart"/>
+      <w:r>
+        <w:rPr>
+          <w:rFonts w:ascii="Times New Roman" w:eastAsia="Times New Roman" w:hAnsi="Times New Roman" w:cs="Times New Roman"/>
+          <w:bCs/>
+        </w:rPr>
+        <w:t>gelmektedir.Yazılım</w:t>
+      </w:r>
+      <w:proofErr w:type="spellEnd"/>
+      <w:proofErr w:type="gramEnd"/>
+      <w:r>
+        <w:rPr>
+          <w:rFonts w:ascii="Times New Roman" w:eastAsia="Times New Roman" w:hAnsi="Times New Roman" w:cs="Times New Roman"/>
+          <w:bCs/>
+        </w:rPr>
+        <w:t xml:space="preserve"> ve son teknolojik gelişmelerin yardımıyla, nu ihtiyaçların karşılanabilmesi için yeterli ortamları sağlayabilmek mümkündür. </w:t>
+      </w:r>
+    </w:p>
+    <w:p>
+      <w:pPr>
+        <w:widowControl w:val="0"/>
+        <w:rPr>
+          <w:rFonts w:ascii="Times New Roman" w:eastAsia="Times New Roman" w:hAnsi="Times New Roman" w:cs="Times New Roman"/>
+          <w:bCs/>
+        </w:rPr>
+      </w:pPr>
+    </w:p>
+    <w:p>
+      <w:pPr>
+        <w:widowControl w:val="0"/>
+        <w:rPr>
+          <w:rFonts w:ascii="Times New Roman" w:eastAsia="Times New Roman" w:hAnsi="Times New Roman" w:cs="Times New Roman"/>
+          <w:bCs/>
+        </w:rPr>
+      </w:pPr>
+      <w:r>
+        <w:rPr>
+          <w:rFonts w:ascii="Times New Roman" w:eastAsia="Times New Roman" w:hAnsi="Times New Roman" w:cs="Times New Roman"/>
+          <w:bCs/>
+        </w:rPr>
+        <w:t>Bu çalışmanın amacı</w:t>
+      </w:r>
+      <w:r>
+        <w:rPr>
+          <w:rFonts w:ascii="Times New Roman" w:eastAsia="Times New Roman" w:hAnsi="Times New Roman" w:cs="Times New Roman"/>
+          <w:bCs/>
+        </w:rPr>
+        <w:t>,</w:t>
+      </w:r>
+      <w:r>
+        <w:rPr>
+          <w:rFonts w:ascii="Times New Roman" w:eastAsia="Times New Roman" w:hAnsi="Times New Roman" w:cs="Times New Roman"/>
+          <w:bCs/>
+        </w:rPr>
+        <w:t xml:space="preserve"> günümüzün son teknolojik gelişmelerini oyuna dahil ederek; etkili, performanslı ve güvenilir sistemler inşa etmek için bir yordam sunmaktır. Mimari Tasarımlar oluşturup görselleştirmeler yapılarak, </w:t>
+      </w:r>
+      <w:proofErr w:type="spellStart"/>
+      <w:r>
+        <w:rPr>
+          <w:rFonts w:ascii="Times New Roman" w:eastAsia="Times New Roman" w:hAnsi="Times New Roman" w:cs="Times New Roman"/>
+          <w:bCs/>
+        </w:rPr>
+        <w:t>telekommünikasyon</w:t>
+      </w:r>
+      <w:proofErr w:type="spellEnd"/>
+      <w:r>
+        <w:rPr>
+          <w:rFonts w:ascii="Times New Roman" w:eastAsia="Times New Roman" w:hAnsi="Times New Roman" w:cs="Times New Roman"/>
+          <w:bCs/>
+        </w:rPr>
+        <w:t xml:space="preserve"> sektöründeki bu sistemlerin </w:t>
+      </w:r>
+      <w:proofErr w:type="spellStart"/>
+      <w:r>
+        <w:rPr>
+          <w:rFonts w:ascii="Times New Roman" w:eastAsia="Times New Roman" w:hAnsi="Times New Roman" w:cs="Times New Roman"/>
+          <w:bCs/>
+        </w:rPr>
+        <w:t>inşaasında</w:t>
+      </w:r>
+      <w:proofErr w:type="spellEnd"/>
+      <w:r>
+        <w:rPr>
+          <w:rFonts w:ascii="Times New Roman" w:eastAsia="Times New Roman" w:hAnsi="Times New Roman" w:cs="Times New Roman"/>
+          <w:bCs/>
+        </w:rPr>
+        <w:t xml:space="preserve"> nasıl bir yol izlenebileceğine dair perspektif sunulacak ve devamınd</w:t>
+      </w:r>
+      <w:r>
+        <w:rPr>
+          <w:rFonts w:ascii="Times New Roman" w:eastAsia="Times New Roman" w:hAnsi="Times New Roman" w:cs="Times New Roman"/>
+          <w:bCs/>
+        </w:rPr>
+        <w:t>a</w:t>
+      </w:r>
+      <w:r>
+        <w:rPr>
+          <w:rFonts w:ascii="Times New Roman" w:eastAsia="Times New Roman" w:hAnsi="Times New Roman" w:cs="Times New Roman"/>
+          <w:bCs/>
+        </w:rPr>
+        <w:t xml:space="preserve"> bu proje kurulan mimari doğrultusunda geliştir</w:t>
+      </w:r>
+      <w:r>
+        <w:rPr>
+          <w:rFonts w:ascii="Times New Roman" w:eastAsia="Times New Roman" w:hAnsi="Times New Roman" w:cs="Times New Roman"/>
+          <w:bCs/>
+        </w:rPr>
+        <w:t>ilecektir</w:t>
+      </w:r>
+      <w:r>
+        <w:rPr>
+          <w:rFonts w:ascii="Times New Roman" w:eastAsia="Times New Roman" w:hAnsi="Times New Roman" w:cs="Times New Roman"/>
+          <w:bCs/>
+        </w:rPr>
+        <w:t>.</w:t>
+      </w:r>
+      <w:r>
+        <w:rPr>
+          <w:rFonts w:ascii="Times New Roman" w:eastAsia="Times New Roman" w:hAnsi="Times New Roman" w:cs="Times New Roman"/>
+          <w:bCs/>
+        </w:rPr>
+        <w:t xml:space="preserve"> Bu projenin mimari tasarımı ve </w:t>
+      </w:r>
+      <w:proofErr w:type="spellStart"/>
+      <w:r>
+        <w:rPr>
+          <w:rFonts w:ascii="Times New Roman" w:eastAsia="Times New Roman" w:hAnsi="Times New Roman" w:cs="Times New Roman"/>
+          <w:bCs/>
+        </w:rPr>
+        <w:t>telekommünikasyon</w:t>
+      </w:r>
+      <w:proofErr w:type="spellEnd"/>
+      <w:r>
+        <w:rPr>
+          <w:rFonts w:ascii="Times New Roman" w:eastAsia="Times New Roman" w:hAnsi="Times New Roman" w:cs="Times New Roman"/>
+          <w:bCs/>
+        </w:rPr>
+        <w:t xml:space="preserve"> yazılımlarında </w:t>
+      </w:r>
+      <w:proofErr w:type="spellStart"/>
+      <w:r>
+        <w:rPr>
+          <w:rFonts w:ascii="Times New Roman" w:eastAsia="Times New Roman" w:hAnsi="Times New Roman" w:cs="Times New Roman"/>
+          <w:bCs/>
+        </w:rPr>
+        <w:t>mikroservislerin</w:t>
+      </w:r>
+      <w:proofErr w:type="spellEnd"/>
+      <w:r>
+        <w:rPr>
+          <w:rFonts w:ascii="Times New Roman" w:eastAsia="Times New Roman" w:hAnsi="Times New Roman" w:cs="Times New Roman"/>
+          <w:bCs/>
+        </w:rPr>
+        <w:t xml:space="preserve"> etkili kullanımı konusunda yenilikçi bir kaynak oluşturması planlanmaktadır.</w:t>
+      </w:r>
+      <w:r>
+        <w:rPr>
+          <w:rFonts w:ascii="Times New Roman" w:eastAsia="Times New Roman" w:hAnsi="Times New Roman" w:cs="Times New Roman"/>
+          <w:bCs/>
+        </w:rPr>
+        <w:t xml:space="preserve">  </w:t>
       </w:r>
     </w:p>
     <w:p>
@@ -3184,95 +3827,33 @@
     <w:p/>
     <w:p/>
     <w:p/>
-    <w:p/>
-    <w:p/>
-    <w:p/>
-    <w:p/>
-    <w:p/>
-    <w:p/>
-    <w:p/>
-    <w:p/>
-    <w:p/>
-    <w:p/>
-    <w:p/>
-    <w:p/>
-    <w:p/>
-    <w:p/>
-    <w:p/>
-    <w:p/>
-    <w:p/>
-    <w:p/>
-    <w:p/>
-    <w:p/>
-    <w:p/>
-    <w:p/>
-    <w:p/>
-    <w:p/>
-    <w:p/>
-    <w:p/>
-    <w:p/>
-    <w:p/>
-    <w:p>
-      <w:pPr>
+    <w:p>
+      <w:pPr>
+        <w:pStyle w:val="Balk1"/>
         <w:numPr>
           <w:ilvl w:val="0"/>
-          <w:numId w:val="3"/>
+          <w:numId w:val="8"/>
         </w:numPr>
-        <w:pBdr>
-          <w:top w:val="nil"/>
-          <w:left w:val="nil"/>
-          <w:bottom w:val="nil"/>
-          <w:right w:val="nil"/>
-          <w:between w:val="nil"/>
-        </w:pBdr>
-        <w:spacing w:line="276" w:lineRule="auto"/>
-        <w:jc w:val="both"/>
-        <w:rPr>
-          <w:rFonts w:ascii="Times New Roman" w:eastAsia="Times New Roman" w:hAnsi="Times New Roman" w:cs="Times New Roman"/>
-          <w:b/>
-          <w:color w:val="000000"/>
-        </w:rPr>
-      </w:pPr>
-      <w:r>
-        <w:rPr>
-          <w:rFonts w:ascii="Times New Roman" w:eastAsia="Times New Roman" w:hAnsi="Times New Roman" w:cs="Times New Roman"/>
-          <w:b/>
-          <w:color w:val="000000"/>
-        </w:rPr>
+      </w:pPr>
+      <w:bookmarkStart w:id="2" w:name="_Toc181178347"/>
+      <w:r>
         <w:t>GENEL BİLGİLER</w:t>
       </w:r>
-    </w:p>
-    <w:p>
-      <w:pPr>
+      <w:bookmarkEnd w:id="2"/>
+    </w:p>
+    <w:p>
+      <w:pPr>
+        <w:pStyle w:val="Balk2"/>
         <w:numPr>
           <w:ilvl w:val="1"/>
-          <w:numId w:val="3"/>
+          <w:numId w:val="8"/>
         </w:numPr>
-        <w:pBdr>
-          <w:top w:val="nil"/>
-          <w:left w:val="nil"/>
-          <w:bottom w:val="nil"/>
-          <w:right w:val="nil"/>
-          <w:between w:val="nil"/>
-        </w:pBdr>
-        <w:spacing w:after="200" w:line="276" w:lineRule="auto"/>
-        <w:jc w:val="both"/>
-        <w:rPr>
-          <w:rFonts w:ascii="Times New Roman" w:eastAsia="Times New Roman" w:hAnsi="Times New Roman" w:cs="Times New Roman"/>
-          <w:b/>
-          <w:color w:val="000000"/>
-        </w:rPr>
-      </w:pPr>
-      <w:r>
-        <w:rPr>
-          <w:rFonts w:ascii="Times New Roman" w:eastAsia="Times New Roman" w:hAnsi="Times New Roman" w:cs="Times New Roman"/>
-          <w:b/>
-          <w:color w:val="000000"/>
-          <w:sz w:val="22"/>
-          <w:szCs w:val="22"/>
-        </w:rPr>
+      </w:pPr>
+      <w:bookmarkStart w:id="3" w:name="_Toc181178348"/>
+      <w:r>
         <w:t>Giriş</w:t>
       </w:r>
+      <w:bookmarkEnd w:id="3"/>
     </w:p>
     <w:p>
       <w:pPr>
@@ -3287,7 +3868,49 @@
         <w:rPr>
           <w:rFonts w:ascii="Times New Roman" w:eastAsia="Times New Roman" w:hAnsi="Times New Roman" w:cs="Times New Roman"/>
         </w:rPr>
-        <w:t>Bu başlık altında çalıştığınız konu hakkında ve problem durumu hakkında bilgiler vermelisiniz. Projeniz hakkında değil, projenizin bulunduğu alan ve sizi bu projeyi yapmaya iten nedenler hakkında. Alanda gördüğünüz bir eksiklik veya var olan bir uygulamadan daha iyi çalışacağını düşündüğünüz bir yöntem gibi. Örneğin twitter ile ilgili bir proje ise önce sosyal medyadan bahsetmeli, yararları zararları belirtilmeli ardından twitterdan bahsetmeli ve ardından, projenizden bahsetmeden, twitterda gördüğünüz eksiklikten ya da kullanılabilecek bir özellikten yola çıkarak belirlediğiniz konudan bahsetmelisiniz. Bu konular farklı alt başlıklarda belirtebilirsiniz. Bu başlıklar 1.1.1. ile başlamalıdır. Genel bilgilerin sonu sizi çalıştığınız konuyu çalışmaya iten durumun ortaya konması ile bitmelidir. Yani bu bölüm “yukarıda belirtilen sebeplerden ötürü …. Konusunda araştırmaya ihtiyaç olduğu düşünülmektedir/ konusunda araştırma yapılmasının topluma katkı sağlayacağı düşünülmektedir.” Şeklinde bir ifade ile bitebilir. Bu bölümü yazmak için araştırma yapmalı, çalışmanıza benzer çalışmalardan faydalanmalısınız ve içeriği oluştururken yazdığınız tanımlar ve yargılar için kaynak göstermelisiniz.</w:t>
+        <w:t xml:space="preserve">Bu başlık altında çalıştığınız konu hakkında ve problem durumu hakkında bilgiler vermelisiniz. Projeniz hakkında değil, projenizin bulunduğu alan ve sizi bu projeyi yapmaya iten nedenler hakkında. Alanda gördüğünüz bir eksiklik veya var olan bir uygulamadan daha iyi çalışacağını düşündüğünüz bir yöntem gibi. Örneğin </w:t>
+      </w:r>
+      <w:proofErr w:type="spellStart"/>
+      <w:r>
+        <w:rPr>
+          <w:rFonts w:ascii="Times New Roman" w:eastAsia="Times New Roman" w:hAnsi="Times New Roman" w:cs="Times New Roman"/>
+        </w:rPr>
+        <w:t>twitter</w:t>
+      </w:r>
+      <w:proofErr w:type="spellEnd"/>
+      <w:r>
+        <w:rPr>
+          <w:rFonts w:ascii="Times New Roman" w:eastAsia="Times New Roman" w:hAnsi="Times New Roman" w:cs="Times New Roman"/>
+        </w:rPr>
+        <w:t xml:space="preserve"> ile ilgili bir proje ise önce sosyal medyadan bahsetmeli, yararları zararları belirtilmeli ardından </w:t>
+      </w:r>
+      <w:proofErr w:type="spellStart"/>
+      <w:r>
+        <w:rPr>
+          <w:rFonts w:ascii="Times New Roman" w:eastAsia="Times New Roman" w:hAnsi="Times New Roman" w:cs="Times New Roman"/>
+        </w:rPr>
+        <w:t>twitterdan</w:t>
+      </w:r>
+      <w:proofErr w:type="spellEnd"/>
+      <w:r>
+        <w:rPr>
+          <w:rFonts w:ascii="Times New Roman" w:eastAsia="Times New Roman" w:hAnsi="Times New Roman" w:cs="Times New Roman"/>
+        </w:rPr>
+        <w:t xml:space="preserve"> bahsetmeli ve ardından, projenizden bahsetmeden, </w:t>
+      </w:r>
+      <w:proofErr w:type="spellStart"/>
+      <w:r>
+        <w:rPr>
+          <w:rFonts w:ascii="Times New Roman" w:eastAsia="Times New Roman" w:hAnsi="Times New Roman" w:cs="Times New Roman"/>
+        </w:rPr>
+        <w:t>twitterda</w:t>
+      </w:r>
+      <w:proofErr w:type="spellEnd"/>
+      <w:r>
+        <w:rPr>
+          <w:rFonts w:ascii="Times New Roman" w:eastAsia="Times New Roman" w:hAnsi="Times New Roman" w:cs="Times New Roman"/>
+        </w:rPr>
+        <w:t xml:space="preserve"> gördüğünüz eksiklikten ya da kullanılabilecek bir özellikten yola çıkarak belirlediğiniz konudan bahsetmelisiniz. Bu konular farklı alt başlıklarda belirtebilirsiniz. Bu başlıklar 1.1.1. ile başlamalıdır. Genel bilgilerin sonu sizi çalıştığınız konuyu çalışmaya iten durumun ortaya konması ile bitmelidir. Yani bu bölüm “yukarıda belirtilen sebeplerden ötürü …. Konusunda araştırmaya ihtiyaç olduğu düşünülmektedir/ konusunda araştırma yapılmasının topluma katkı sağlayacağı düşünülmektedir.” Şeklinde bir ifade ile bitebilir. Bu bölümü yazmak için araştırma yapmalı, çalışmanıza benzer çalışmalardan faydalanmalısınız ve içeriği oluştururken yazdığınız tanımlar ve yargılar için kaynak göstermelisiniz.</w:t>
       </w:r>
     </w:p>
     <w:p>
@@ -3310,171 +3933,106 @@
     </w:p>
     <w:p>
       <w:pPr>
+        <w:pStyle w:val="Balk3"/>
+        <w:numPr>
+          <w:ilvl w:val="2"/>
+          <w:numId w:val="11"/>
+        </w:numPr>
+      </w:pPr>
+      <w:bookmarkStart w:id="4" w:name="_Toc181178349"/>
+      <w:r>
+        <w:t>Projenin Amacı</w:t>
+      </w:r>
+      <w:bookmarkEnd w:id="4"/>
+    </w:p>
+    <w:p>
+      <w:pPr>
+        <w:ind w:firstLine="360"/>
+        <w:jc w:val="both"/>
+        <w:rPr>
+          <w:rFonts w:ascii="Times New Roman" w:eastAsia="Times New Roman" w:hAnsi="Times New Roman" w:cs="Times New Roman"/>
+        </w:rPr>
+      </w:pPr>
+      <w:r>
+        <w:rPr>
+          <w:rFonts w:ascii="Times New Roman" w:eastAsia="Times New Roman" w:hAnsi="Times New Roman" w:cs="Times New Roman"/>
+        </w:rPr>
+        <w:t>Burada önceki bölümde ortaya koyduğunuz problem durumundan yola projenin amacını detaylı olarak anlatmalısınız. Belirlediğiniz problemler doğrultusunda ne yapmayı amaçlıyorsunuz. Bir önceki başlıkta belirteceğiniz problemleri projenin hangi özellikleriyle çözeceksiniz. Bunları detaylandırarak projenin amacını tam olarak ortaya koymalısınız.</w:t>
+      </w:r>
+    </w:p>
+    <w:p>
+      <w:pPr>
+        <w:ind w:left="360" w:firstLine="348"/>
+        <w:jc w:val="both"/>
+        <w:rPr>
+          <w:rFonts w:ascii="Times New Roman" w:eastAsia="Times New Roman" w:hAnsi="Times New Roman" w:cs="Times New Roman"/>
+        </w:rPr>
+      </w:pPr>
+    </w:p>
+    <w:p>
+      <w:pPr>
+        <w:pStyle w:val="Balk3"/>
+        <w:numPr>
+          <w:ilvl w:val="2"/>
+          <w:numId w:val="11"/>
+        </w:numPr>
+      </w:pPr>
+      <w:r>
+        <w:t xml:space="preserve"> </w:t>
+      </w:r>
+      <w:bookmarkStart w:id="5" w:name="_Toc181178350"/>
+      <w:r>
+        <w:t>Projenin Kapsamı</w:t>
+      </w:r>
+      <w:bookmarkEnd w:id="5"/>
+    </w:p>
+    <w:p>
+      <w:pPr>
+        <w:ind w:firstLine="360"/>
+        <w:jc w:val="both"/>
+        <w:rPr>
+          <w:rFonts w:ascii="Times New Roman" w:eastAsia="Times New Roman" w:hAnsi="Times New Roman" w:cs="Times New Roman"/>
+        </w:rPr>
+      </w:pPr>
+      <w:r>
+        <w:rPr>
+          <w:rFonts w:ascii="Times New Roman" w:eastAsia="Times New Roman" w:hAnsi="Times New Roman" w:cs="Times New Roman"/>
+        </w:rPr>
+        <w:t>Bu başlıkta da amacını detaylandırdığınız projenin neleri kapsayacağını, hangi özelliklere sahip olacağını yani projenizi detaylı olarak anlatmalısınız.</w:t>
+      </w:r>
+    </w:p>
+    <w:p>
+      <w:pPr>
+        <w:jc w:val="both"/>
+      </w:pPr>
+    </w:p>
+    <w:p>
+      <w:pPr>
+        <w:pStyle w:val="Balk1"/>
+        <w:numPr>
+          <w:ilvl w:val="0"/>
+          <w:numId w:val="11"/>
+        </w:numPr>
+      </w:pPr>
+      <w:bookmarkStart w:id="6" w:name="_Toc181178351"/>
+      <w:r>
+        <w:t>YAPILAN ÇALIŞMALAR</w:t>
+      </w:r>
+      <w:bookmarkEnd w:id="6"/>
+    </w:p>
+    <w:p>
+      <w:pPr>
+        <w:pStyle w:val="Balk2"/>
         <w:numPr>
           <w:ilvl w:val="1"/>
-          <w:numId w:val="3"/>
+          <w:numId w:val="11"/>
         </w:numPr>
-        <w:pBdr>
-          <w:top w:val="nil"/>
-          <w:left w:val="nil"/>
-          <w:bottom w:val="nil"/>
-          <w:right w:val="nil"/>
-          <w:between w:val="nil"/>
-        </w:pBdr>
-        <w:spacing w:after="200" w:line="276" w:lineRule="auto"/>
-        <w:jc w:val="both"/>
-        <w:rPr>
-          <w:rFonts w:ascii="Times New Roman" w:eastAsia="Times New Roman" w:hAnsi="Times New Roman" w:cs="Times New Roman"/>
-          <w:b/>
-          <w:color w:val="000000"/>
-        </w:rPr>
-      </w:pPr>
-      <w:r>
-        <w:rPr>
-          <w:rFonts w:ascii="Times New Roman" w:eastAsia="Times New Roman" w:hAnsi="Times New Roman" w:cs="Times New Roman"/>
-          <w:b/>
-          <w:color w:val="000000"/>
-        </w:rPr>
-        <w:t>Projenin Amacı</w:t>
-      </w:r>
-    </w:p>
-    <w:p>
-      <w:pPr>
-        <w:ind w:firstLine="360"/>
-        <w:jc w:val="both"/>
-        <w:rPr>
-          <w:rFonts w:ascii="Times New Roman" w:eastAsia="Times New Roman" w:hAnsi="Times New Roman" w:cs="Times New Roman"/>
-        </w:rPr>
-      </w:pPr>
-      <w:r>
-        <w:rPr>
-          <w:rFonts w:ascii="Times New Roman" w:eastAsia="Times New Roman" w:hAnsi="Times New Roman" w:cs="Times New Roman"/>
-        </w:rPr>
-        <w:t>Burada önceki bölümde ortaya koyduğunuz problem durumundan yola projenin amacını detaylı olarak anlatmalısınız. Belirlediğiniz problemler doğrultusunda ne yapmayı amaçlıyorsunuz. Bir önceki başlıkta belirteceğiniz problemleri projenin hangi özellikleriyle çözeceksiniz. Bunları detaylandırarak projenin amacını tam olarak ortaya koymalısınız.</w:t>
-      </w:r>
-    </w:p>
-    <w:p>
-      <w:pPr>
-        <w:ind w:left="360" w:firstLine="348"/>
-        <w:jc w:val="both"/>
-        <w:rPr>
-          <w:rFonts w:ascii="Times New Roman" w:eastAsia="Times New Roman" w:hAnsi="Times New Roman" w:cs="Times New Roman"/>
-        </w:rPr>
-      </w:pPr>
-    </w:p>
-    <w:p>
-      <w:pPr>
-        <w:numPr>
-          <w:ilvl w:val="1"/>
-          <w:numId w:val="3"/>
-        </w:numPr>
-        <w:pBdr>
-          <w:top w:val="nil"/>
-          <w:left w:val="nil"/>
-          <w:bottom w:val="nil"/>
-          <w:right w:val="nil"/>
-          <w:between w:val="nil"/>
-        </w:pBdr>
-        <w:spacing w:after="200" w:line="276" w:lineRule="auto"/>
-        <w:jc w:val="both"/>
-        <w:rPr>
-          <w:rFonts w:ascii="Times New Roman" w:eastAsia="Times New Roman" w:hAnsi="Times New Roman" w:cs="Times New Roman"/>
-          <w:b/>
-          <w:color w:val="000000"/>
-          <w:sz w:val="22"/>
-          <w:szCs w:val="22"/>
-        </w:rPr>
-      </w:pPr>
-      <w:r>
-        <w:rPr>
-          <w:rFonts w:ascii="Times New Roman" w:eastAsia="Times New Roman" w:hAnsi="Times New Roman" w:cs="Times New Roman"/>
-          <w:b/>
-          <w:color w:val="000000"/>
-          <w:sz w:val="22"/>
-          <w:szCs w:val="22"/>
-        </w:rPr>
-        <w:t>Projenin Kapsamı</w:t>
-      </w:r>
-    </w:p>
-    <w:p>
-      <w:pPr>
-        <w:ind w:firstLine="360"/>
-        <w:jc w:val="both"/>
-        <w:rPr>
-          <w:rFonts w:ascii="Times New Roman" w:eastAsia="Times New Roman" w:hAnsi="Times New Roman" w:cs="Times New Roman"/>
-        </w:rPr>
-      </w:pPr>
-      <w:r>
-        <w:rPr>
-          <w:rFonts w:ascii="Times New Roman" w:eastAsia="Times New Roman" w:hAnsi="Times New Roman" w:cs="Times New Roman"/>
-        </w:rPr>
-        <w:t>Bu başlıkta da amacını detaylandırdığınız projenin neleri kapsayacağını, hangi özelliklere sahip olacağını yani projenizi detaylı olarak anlatmalısınız.</w:t>
-      </w:r>
-    </w:p>
-    <w:p>
-      <w:pPr>
-        <w:jc w:val="both"/>
-      </w:pPr>
-    </w:p>
-    <w:p>
-      <w:pPr>
-        <w:numPr>
-          <w:ilvl w:val="0"/>
-          <w:numId w:val="3"/>
-        </w:numPr>
-        <w:pBdr>
-          <w:top w:val="nil"/>
-          <w:left w:val="nil"/>
-          <w:bottom w:val="nil"/>
-          <w:right w:val="nil"/>
-          <w:between w:val="nil"/>
-        </w:pBdr>
-        <w:spacing w:line="276" w:lineRule="auto"/>
-        <w:jc w:val="both"/>
-        <w:rPr>
-          <w:rFonts w:ascii="Times New Roman" w:eastAsia="Times New Roman" w:hAnsi="Times New Roman" w:cs="Times New Roman"/>
-          <w:b/>
-          <w:color w:val="000000"/>
-        </w:rPr>
-      </w:pPr>
-      <w:r>
-        <w:rPr>
-          <w:rFonts w:ascii="Times New Roman" w:eastAsia="Times New Roman" w:hAnsi="Times New Roman" w:cs="Times New Roman"/>
-          <w:b/>
-          <w:color w:val="000000"/>
-        </w:rPr>
-        <w:t>YAPILAN ÇALIŞMALAR</w:t>
-      </w:r>
-    </w:p>
-    <w:p>
-      <w:pPr>
-        <w:numPr>
-          <w:ilvl w:val="1"/>
-          <w:numId w:val="3"/>
-        </w:numPr>
-        <w:pBdr>
-          <w:top w:val="nil"/>
-          <w:left w:val="nil"/>
-          <w:bottom w:val="nil"/>
-          <w:right w:val="nil"/>
-          <w:between w:val="nil"/>
-        </w:pBdr>
-        <w:spacing w:after="200" w:line="276" w:lineRule="auto"/>
-        <w:jc w:val="both"/>
-        <w:rPr>
-          <w:rFonts w:ascii="Times New Roman" w:eastAsia="Times New Roman" w:hAnsi="Times New Roman" w:cs="Times New Roman"/>
-          <w:b/>
-          <w:color w:val="000000"/>
-        </w:rPr>
-      </w:pPr>
-      <w:r>
-        <w:rPr>
-          <w:rFonts w:ascii="Times New Roman" w:eastAsia="Times New Roman" w:hAnsi="Times New Roman" w:cs="Times New Roman"/>
-          <w:b/>
-          <w:color w:val="000000"/>
-        </w:rPr>
+      </w:pPr>
+      <w:bookmarkStart w:id="7" w:name="_Toc181178352"/>
+      <w:r>
         <w:t>Planlama</w:t>
       </w:r>
+      <w:bookmarkEnd w:id="7"/>
     </w:p>
     <w:p>
       <w:pPr>
@@ -3519,31 +4077,19 @@
     </w:p>
     <w:p>
       <w:pPr>
+        <w:pStyle w:val="Balk2"/>
         <w:numPr>
           <w:ilvl w:val="1"/>
-          <w:numId w:val="3"/>
+          <w:numId w:val="11"/>
         </w:numPr>
-        <w:pBdr>
-          <w:top w:val="nil"/>
-          <w:left w:val="nil"/>
-          <w:bottom w:val="nil"/>
-          <w:right w:val="nil"/>
-          <w:between w:val="nil"/>
-        </w:pBdr>
-        <w:jc w:val="both"/>
-        <w:rPr>
-          <w:rFonts w:ascii="Times New Roman" w:eastAsia="Times New Roman" w:hAnsi="Times New Roman" w:cs="Times New Roman"/>
-          <w:b/>
-          <w:color w:val="000000"/>
-        </w:rPr>
-      </w:pPr>
-      <w:r>
-        <w:rPr>
-          <w:rFonts w:ascii="Times New Roman" w:eastAsia="Times New Roman" w:hAnsi="Times New Roman" w:cs="Times New Roman"/>
-          <w:b/>
-          <w:color w:val="000000"/>
-        </w:rPr>
-        <w:t xml:space="preserve">İhtiyaç Analizi </w:t>
+      </w:pPr>
+      <w:bookmarkStart w:id="8" w:name="_Toc181178353"/>
+      <w:r>
+        <w:t>İhtiyaç Analizi</w:t>
+      </w:r>
+      <w:bookmarkEnd w:id="8"/>
+      <w:r>
+        <w:t xml:space="preserve"> </w:t>
       </w:r>
     </w:p>
     <w:p>
@@ -3589,32 +4135,18 @@
     </w:p>
     <w:p>
       <w:pPr>
+        <w:pStyle w:val="Balk2"/>
         <w:numPr>
           <w:ilvl w:val="1"/>
-          <w:numId w:val="3"/>
+          <w:numId w:val="11"/>
         </w:numPr>
-        <w:pBdr>
-          <w:top w:val="nil"/>
-          <w:left w:val="nil"/>
-          <w:bottom w:val="nil"/>
-          <w:right w:val="nil"/>
-          <w:between w:val="nil"/>
-        </w:pBdr>
-        <w:jc w:val="both"/>
-        <w:rPr>
-          <w:rFonts w:ascii="Times New Roman" w:eastAsia="Times New Roman" w:hAnsi="Times New Roman" w:cs="Times New Roman"/>
-          <w:b/>
-          <w:color w:val="000000"/>
-        </w:rPr>
-      </w:pPr>
-      <w:r>
-        <w:rPr>
-          <w:rFonts w:ascii="Times New Roman" w:eastAsia="Times New Roman" w:hAnsi="Times New Roman" w:cs="Times New Roman"/>
-          <w:b/>
-          <w:color w:val="000000"/>
-        </w:rPr>
+      </w:pPr>
+      <w:bookmarkStart w:id="9" w:name="_Toc181178354"/>
+      <w:r>
+        <w:lastRenderedPageBreak/>
         <w:t>Tasarım</w:t>
       </w:r>
+      <w:bookmarkEnd w:id="9"/>
     </w:p>
     <w:p>
       <w:pPr>
@@ -3628,7 +4160,49 @@
         <w:rPr>
           <w:rFonts w:ascii="Times New Roman" w:eastAsia="Times New Roman" w:hAnsi="Times New Roman" w:cs="Times New Roman"/>
         </w:rPr>
-        <w:t>Burada projenizle ilgili yaptığınız tasarımları detaylı olarak anlatmalısınız. Varsa ekran görüntüleri, şekiller, use case diyagramları, class diyagramları vs. kullanmalısınız.</w:t>
+        <w:t xml:space="preserve">Burada projenizle ilgili yaptığınız tasarımları detaylı olarak anlatmalısınız. Varsa ekran görüntüleri, şekiller, </w:t>
+      </w:r>
+      <w:proofErr w:type="spellStart"/>
+      <w:r>
+        <w:rPr>
+          <w:rFonts w:ascii="Times New Roman" w:eastAsia="Times New Roman" w:hAnsi="Times New Roman" w:cs="Times New Roman"/>
+        </w:rPr>
+        <w:t>use</w:t>
+      </w:r>
+      <w:proofErr w:type="spellEnd"/>
+      <w:r>
+        <w:rPr>
+          <w:rFonts w:ascii="Times New Roman" w:eastAsia="Times New Roman" w:hAnsi="Times New Roman" w:cs="Times New Roman"/>
+        </w:rPr>
+        <w:t xml:space="preserve"> </w:t>
+      </w:r>
+      <w:proofErr w:type="spellStart"/>
+      <w:r>
+        <w:rPr>
+          <w:rFonts w:ascii="Times New Roman" w:eastAsia="Times New Roman" w:hAnsi="Times New Roman" w:cs="Times New Roman"/>
+        </w:rPr>
+        <w:t>case</w:t>
+      </w:r>
+      <w:proofErr w:type="spellEnd"/>
+      <w:r>
+        <w:rPr>
+          <w:rFonts w:ascii="Times New Roman" w:eastAsia="Times New Roman" w:hAnsi="Times New Roman" w:cs="Times New Roman"/>
+        </w:rPr>
+        <w:t xml:space="preserve"> diyagramları, </w:t>
+      </w:r>
+      <w:proofErr w:type="spellStart"/>
+      <w:r>
+        <w:rPr>
+          <w:rFonts w:ascii="Times New Roman" w:eastAsia="Times New Roman" w:hAnsi="Times New Roman" w:cs="Times New Roman"/>
+        </w:rPr>
+        <w:t>class</w:t>
+      </w:r>
+      <w:proofErr w:type="spellEnd"/>
+      <w:r>
+        <w:rPr>
+          <w:rFonts w:ascii="Times New Roman" w:eastAsia="Times New Roman" w:hAnsi="Times New Roman" w:cs="Times New Roman"/>
+        </w:rPr>
+        <w:t xml:space="preserve"> diyagramları vs. kullanmalısınız.</w:t>
       </w:r>
     </w:p>
     <w:p>
@@ -3642,33 +4216,17 @@
     </w:p>
     <w:p>
       <w:pPr>
+        <w:pStyle w:val="Balk1"/>
         <w:numPr>
           <w:ilvl w:val="0"/>
-          <w:numId w:val="3"/>
+          <w:numId w:val="11"/>
         </w:numPr>
-        <w:pBdr>
-          <w:top w:val="nil"/>
-          <w:left w:val="nil"/>
-          <w:bottom w:val="nil"/>
-          <w:right w:val="nil"/>
-          <w:between w:val="nil"/>
-        </w:pBdr>
-        <w:spacing w:after="200" w:line="276" w:lineRule="auto"/>
-        <w:jc w:val="both"/>
-        <w:rPr>
-          <w:rFonts w:ascii="Times New Roman" w:eastAsia="Times New Roman" w:hAnsi="Times New Roman" w:cs="Times New Roman"/>
-          <w:b/>
-          <w:color w:val="000000"/>
-        </w:rPr>
-      </w:pPr>
-      <w:r>
-        <w:rPr>
-          <w:rFonts w:ascii="Times New Roman" w:eastAsia="Times New Roman" w:hAnsi="Times New Roman" w:cs="Times New Roman"/>
-          <w:b/>
-          <w:color w:val="000000"/>
-        </w:rPr>
+      </w:pPr>
+      <w:bookmarkStart w:id="10" w:name="_Toc181178355"/>
+      <w:r>
         <w:t>SONUÇ</w:t>
       </w:r>
+      <w:bookmarkEnd w:id="10"/>
     </w:p>
     <w:p>
       <w:pPr>
@@ -3694,42 +4252,22 @@
           <w:b/>
         </w:rPr>
       </w:pPr>
-      <w:bookmarkStart w:id="2" w:name="_heading=h.1fob9te" w:colFirst="0" w:colLast="0"/>
-      <w:bookmarkEnd w:id="2"/>
-    </w:p>
-    <w:p>
-      <w:pPr>
+      <w:bookmarkStart w:id="11" w:name="_heading=h.1fob9te" w:colFirst="0" w:colLast="0"/>
+      <w:bookmarkEnd w:id="11"/>
+    </w:p>
+    <w:p>
+      <w:pPr>
+        <w:pStyle w:val="Balk1"/>
         <w:numPr>
           <w:ilvl w:val="0"/>
-          <w:numId w:val="3"/>
+          <w:numId w:val="11"/>
         </w:numPr>
-        <w:pBdr>
-          <w:top w:val="nil"/>
-          <w:left w:val="nil"/>
-          <w:bottom w:val="nil"/>
-          <w:right w:val="nil"/>
-          <w:between w:val="nil"/>
-        </w:pBdr>
-        <w:spacing w:after="200" w:line="276" w:lineRule="auto"/>
-        <w:jc w:val="both"/>
-        <w:rPr>
-          <w:rFonts w:ascii="Times New Roman" w:eastAsia="Times New Roman" w:hAnsi="Times New Roman" w:cs="Times New Roman"/>
-          <w:b/>
-          <w:color w:val="000000"/>
-          <w:sz w:val="22"/>
-          <w:szCs w:val="22"/>
-        </w:rPr>
-      </w:pPr>
-      <w:r>
-        <w:rPr>
-          <w:rFonts w:ascii="Times New Roman" w:eastAsia="Times New Roman" w:hAnsi="Times New Roman" w:cs="Times New Roman"/>
-          <w:b/>
-          <w:color w:val="000000"/>
-          <w:sz w:val="22"/>
-          <w:szCs w:val="22"/>
-        </w:rPr>
+      </w:pPr>
+      <w:bookmarkStart w:id="12" w:name="_Toc181178356"/>
+      <w:r>
         <w:t>KAYNAKÇA</w:t>
       </w:r>
+      <w:bookmarkEnd w:id="12"/>
     </w:p>
     <w:p>
       <w:pPr>
@@ -3768,21 +4306,13 @@
     </w:p>
     <w:p>
       <w:pPr>
-        <w:jc w:val="both"/>
-        <w:rPr>
-          <w:rFonts w:ascii="Times New Roman" w:eastAsia="Times New Roman" w:hAnsi="Times New Roman" w:cs="Times New Roman"/>
-          <w:b/>
-          <w:color w:val="000000"/>
-        </w:rPr>
-      </w:pPr>
-      <w:r>
-        <w:rPr>
-          <w:rFonts w:ascii="Times New Roman" w:eastAsia="Times New Roman" w:hAnsi="Times New Roman" w:cs="Times New Roman"/>
-          <w:b/>
-          <w:color w:val="000000"/>
-        </w:rPr>
+        <w:pStyle w:val="Balk1"/>
+      </w:pPr>
+      <w:bookmarkStart w:id="13" w:name="_Toc181178357"/>
+      <w:r>
         <w:t>STANDARTLAR ve KISITLAR FORMU</w:t>
       </w:r>
+      <w:bookmarkEnd w:id="13"/>
     </w:p>
     <w:p>
       <w:pPr>
@@ -4119,7 +4649,6 @@
           <w:rFonts w:ascii="Times New Roman" w:eastAsia="Times New Roman" w:hAnsi="Times New Roman" w:cs="Times New Roman"/>
           <w:color w:val="000000"/>
         </w:rPr>
-        <w:lastRenderedPageBreak/>
         <w:t>Kullandığınız veya dikkate aldığınız mühendislik standartları nelerdir? (Proje konunuzla ilgili olarak kullandığınız ve kullanılması gereken standartları burada kod ve isimleri ile sıralayınız).</w:t>
       </w:r>
     </w:p>
@@ -4227,6 +4756,7 @@
           <w:rFonts w:ascii="Times New Roman" w:eastAsia="Times New Roman" w:hAnsi="Times New Roman" w:cs="Times New Roman"/>
           <w:color w:val="000000"/>
         </w:rPr>
+        <w:lastRenderedPageBreak/>
         <w:t>Kullandığınız veya dikkate aldığınız gerçekçi kısıtlar nelerdir? Lütfen boşlukları uygun yanıtlarla doldurunuz.</w:t>
       </w:r>
     </w:p>
@@ -4893,6 +5423,92 @@
 <file path=word/numbering.xml><?xml version="1.0" encoding="utf-8"?>
 <w:numbering xmlns:wpc="http://schemas.microsoft.com/office/word/2010/wordprocessingCanvas" xmlns:cx="http://schemas.microsoft.com/office/drawing/2014/chartex" xmlns:cx1="http://schemas.microsoft.com/office/drawing/2015/9/8/chartex" xmlns:cx2="http://schemas.microsoft.com/office/drawing/2015/10/21/chartex" xmlns:cx3="http://schemas.microsoft.com/office/drawing/2016/5/9/chartex" xmlns:cx4="http://schemas.microsoft.com/office/drawing/2016/5/10/chartex" xmlns:cx5="http://schemas.microsoft.com/office/drawing/2016/5/11/chartex" xmlns:cx6="http://schemas.microsoft.com/office/drawing/2016/5/12/chartex" xmlns:cx7="http://schemas.microsoft.com/office/drawing/2016/5/13/chartex" xmlns:cx8="http://schemas.microsoft.com/office/drawing/2016/5/14/chartex" xmlns:mc="http://schemas.openxmlformats.org/markup-compatibility/2006" xmlns:aink="http://schemas.microsoft.com/office/drawing/2016/ink" xmlns:am3d="http://schemas.microsoft.com/office/drawing/2017/model3d" xmlns:o="urn:schemas-microsoft-com:office:office" xmlns:oel="http://schemas.microsoft.com/office/2019/extlst" xmlns:r="http://schemas.openxmlformats.org/officeDocument/2006/relationships" xmlns:m="http://schemas.openxmlformats.org/officeDocument/2006/math" xmlns:v="urn:schemas-microsoft-com:vml" xmlns:wp14="http://schemas.microsoft.com/office/word/2010/wordprocessingDrawing" xmlns:wp="http://schemas.openxmlformats.org/drawingml/2006/wordprocessingDrawing" xmlns:w10="urn:schemas-microsoft-com:office:word" xmlns:w="http://schemas.openxmlformats.org/wordprocessingml/2006/main" xmlns:w14="http://schemas.microsoft.com/office/word/2010/wordml" xmlns:w15="http://schemas.microsoft.com/office/word/2012/wordml" xmlns:w16cex="http://schemas.microsoft.com/office/word/2018/wordml/cex" xmlns:w16cid="http://schemas.microsoft.com/office/word/2016/wordml/cid" xmlns:w16="http://schemas.microsoft.com/office/word/2018/wordml" xmlns:w16du="http://schemas.microsoft.com/office/word/2023/wordml/word16du" xmlns:w16sdtdh="http://schemas.microsoft.com/office/word/2020/wordml/sdtdatahash" xmlns:w16se="http://schemas.microsoft.com/office/word/2015/wordml/symex" xmlns:wpg="http://schemas.microsoft.com/office/word/2010/wordprocessingGroup" xmlns:wpi="http://schemas.microsoft.com/office/word/2010/wordprocessingInk" xmlns:wne="http://schemas.microsoft.com/office/word/2006/wordml" xmlns:wps="http://schemas.microsoft.com/office/word/2010/wordprocessingShape" mc:Ignorable="w14 w15 w16se w16cid w16 w16cex w16sdtdh w16du wp14">
   <w:abstractNum w:abstractNumId="0" w15:restartNumberingAfterBreak="0">
+    <w:nsid w:val="068958C3"/>
+    <w:multiLevelType w:val="multilevel"/>
+    <w:tmpl w:val="041F001F"/>
+    <w:lvl w:ilvl="0">
+      <w:start w:val="1"/>
+      <w:numFmt w:val="decimal"/>
+      <w:lvlText w:val="%1."/>
+      <w:lvlJc w:val="left"/>
+      <w:pPr>
+        <w:ind w:left="360" w:hanging="360"/>
+      </w:pPr>
+    </w:lvl>
+    <w:lvl w:ilvl="1">
+      <w:start w:val="1"/>
+      <w:numFmt w:val="decimal"/>
+      <w:lvlText w:val="%1.%2."/>
+      <w:lvlJc w:val="left"/>
+      <w:pPr>
+        <w:ind w:left="792" w:hanging="432"/>
+      </w:pPr>
+    </w:lvl>
+    <w:lvl w:ilvl="2">
+      <w:start w:val="1"/>
+      <w:numFmt w:val="decimal"/>
+      <w:lvlText w:val="%1.%2.%3."/>
+      <w:lvlJc w:val="left"/>
+      <w:pPr>
+        <w:ind w:left="1224" w:hanging="504"/>
+      </w:pPr>
+    </w:lvl>
+    <w:lvl w:ilvl="3">
+      <w:start w:val="1"/>
+      <w:numFmt w:val="decimal"/>
+      <w:lvlText w:val="%1.%2.%3.%4."/>
+      <w:lvlJc w:val="left"/>
+      <w:pPr>
+        <w:ind w:left="1728" w:hanging="648"/>
+      </w:pPr>
+    </w:lvl>
+    <w:lvl w:ilvl="4">
+      <w:start w:val="1"/>
+      <w:numFmt w:val="decimal"/>
+      <w:lvlText w:val="%1.%2.%3.%4.%5."/>
+      <w:lvlJc w:val="left"/>
+      <w:pPr>
+        <w:ind w:left="2232" w:hanging="792"/>
+      </w:pPr>
+    </w:lvl>
+    <w:lvl w:ilvl="5">
+      <w:start w:val="1"/>
+      <w:numFmt w:val="decimal"/>
+      <w:lvlText w:val="%1.%2.%3.%4.%5.%6."/>
+      <w:lvlJc w:val="left"/>
+      <w:pPr>
+        <w:ind w:left="2736" w:hanging="936"/>
+      </w:pPr>
+    </w:lvl>
+    <w:lvl w:ilvl="6">
+      <w:start w:val="1"/>
+      <w:numFmt w:val="decimal"/>
+      <w:lvlText w:val="%1.%2.%3.%4.%5.%6.%7."/>
+      <w:lvlJc w:val="left"/>
+      <w:pPr>
+        <w:ind w:left="3240" w:hanging="1080"/>
+      </w:pPr>
+    </w:lvl>
+    <w:lvl w:ilvl="7">
+      <w:start w:val="1"/>
+      <w:numFmt w:val="decimal"/>
+      <w:lvlText w:val="%1.%2.%3.%4.%5.%6.%7.%8."/>
+      <w:lvlJc w:val="left"/>
+      <w:pPr>
+        <w:ind w:left="3744" w:hanging="1224"/>
+      </w:pPr>
+    </w:lvl>
+    <w:lvl w:ilvl="8">
+      <w:start w:val="1"/>
+      <w:numFmt w:val="decimal"/>
+      <w:lvlText w:val="%1.%2.%3.%4.%5.%6.%7.%8.%9."/>
+      <w:lvlJc w:val="left"/>
+      <w:pPr>
+        <w:ind w:left="4320" w:hanging="1440"/>
+      </w:pPr>
+    </w:lvl>
+  </w:abstractNum>
+  <w:abstractNum w:abstractNumId="1" w15:restartNumberingAfterBreak="0">
     <w:nsid w:val="120C045D"/>
     <w:multiLevelType w:val="multilevel"/>
     <w:tmpl w:val="2102BC52"/>
@@ -4978,10 +5594,639 @@
       </w:pPr>
     </w:lvl>
   </w:abstractNum>
-  <w:abstractNum w:abstractNumId="1" w15:restartNumberingAfterBreak="0">
+  <w:abstractNum w:abstractNumId="2" w15:restartNumberingAfterBreak="0">
+    <w:nsid w:val="18F40C84"/>
+    <w:multiLevelType w:val="multilevel"/>
+    <w:tmpl w:val="8800086E"/>
+    <w:lvl w:ilvl="0">
+      <w:start w:val="2"/>
+      <w:numFmt w:val="decimal"/>
+      <w:lvlText w:val="%1"/>
+      <w:lvlJc w:val="left"/>
+      <w:pPr>
+        <w:ind w:left="360" w:hanging="360"/>
+      </w:pPr>
+      <w:rPr>
+        <w:rFonts w:hint="default"/>
+      </w:rPr>
+    </w:lvl>
+    <w:lvl w:ilvl="1">
+      <w:start w:val="3"/>
+      <w:numFmt w:val="decimal"/>
+      <w:lvlText w:val="%1.%2"/>
+      <w:lvlJc w:val="left"/>
+      <w:pPr>
+        <w:ind w:left="360" w:hanging="360"/>
+      </w:pPr>
+      <w:rPr>
+        <w:rFonts w:hint="default"/>
+      </w:rPr>
+    </w:lvl>
+    <w:lvl w:ilvl="2">
+      <w:start w:val="1"/>
+      <w:numFmt w:val="decimal"/>
+      <w:lvlText w:val="%1.%2.%3"/>
+      <w:lvlJc w:val="left"/>
+      <w:pPr>
+        <w:ind w:left="720" w:hanging="720"/>
+      </w:pPr>
+      <w:rPr>
+        <w:rFonts w:hint="default"/>
+      </w:rPr>
+    </w:lvl>
+    <w:lvl w:ilvl="3">
+      <w:start w:val="1"/>
+      <w:numFmt w:val="decimal"/>
+      <w:lvlText w:val="%1.%2.%3.%4"/>
+      <w:lvlJc w:val="left"/>
+      <w:pPr>
+        <w:ind w:left="720" w:hanging="720"/>
+      </w:pPr>
+      <w:rPr>
+        <w:rFonts w:hint="default"/>
+      </w:rPr>
+    </w:lvl>
+    <w:lvl w:ilvl="4">
+      <w:start w:val="1"/>
+      <w:numFmt w:val="decimal"/>
+      <w:lvlText w:val="%1.%2.%3.%4.%5"/>
+      <w:lvlJc w:val="left"/>
+      <w:pPr>
+        <w:ind w:left="1080" w:hanging="1080"/>
+      </w:pPr>
+      <w:rPr>
+        <w:rFonts w:hint="default"/>
+      </w:rPr>
+    </w:lvl>
+    <w:lvl w:ilvl="5">
+      <w:start w:val="1"/>
+      <w:numFmt w:val="decimal"/>
+      <w:lvlText w:val="%1.%2.%3.%4.%5.%6"/>
+      <w:lvlJc w:val="left"/>
+      <w:pPr>
+        <w:ind w:left="1080" w:hanging="1080"/>
+      </w:pPr>
+      <w:rPr>
+        <w:rFonts w:hint="default"/>
+      </w:rPr>
+    </w:lvl>
+    <w:lvl w:ilvl="6">
+      <w:start w:val="1"/>
+      <w:numFmt w:val="decimal"/>
+      <w:lvlText w:val="%1.%2.%3.%4.%5.%6.%7"/>
+      <w:lvlJc w:val="left"/>
+      <w:pPr>
+        <w:ind w:left="1440" w:hanging="1440"/>
+      </w:pPr>
+      <w:rPr>
+        <w:rFonts w:hint="default"/>
+      </w:rPr>
+    </w:lvl>
+    <w:lvl w:ilvl="7">
+      <w:start w:val="1"/>
+      <w:numFmt w:val="decimal"/>
+      <w:lvlText w:val="%1.%2.%3.%4.%5.%6.%7.%8"/>
+      <w:lvlJc w:val="left"/>
+      <w:pPr>
+        <w:ind w:left="1440" w:hanging="1440"/>
+      </w:pPr>
+      <w:rPr>
+        <w:rFonts w:hint="default"/>
+      </w:rPr>
+    </w:lvl>
+    <w:lvl w:ilvl="8">
+      <w:start w:val="1"/>
+      <w:numFmt w:val="decimal"/>
+      <w:lvlText w:val="%1.%2.%3.%4.%5.%6.%7.%8.%9"/>
+      <w:lvlJc w:val="left"/>
+      <w:pPr>
+        <w:ind w:left="1800" w:hanging="1800"/>
+      </w:pPr>
+      <w:rPr>
+        <w:rFonts w:hint="default"/>
+      </w:rPr>
+    </w:lvl>
+  </w:abstractNum>
+  <w:abstractNum w:abstractNumId="3" w15:restartNumberingAfterBreak="0">
+    <w:nsid w:val="1ED93451"/>
+    <w:multiLevelType w:val="multilevel"/>
+    <w:tmpl w:val="041F001F"/>
+    <w:lvl w:ilvl="0">
+      <w:start w:val="1"/>
+      <w:numFmt w:val="decimal"/>
+      <w:lvlText w:val="%1."/>
+      <w:lvlJc w:val="left"/>
+      <w:pPr>
+        <w:ind w:left="360" w:hanging="360"/>
+      </w:pPr>
+    </w:lvl>
+    <w:lvl w:ilvl="1">
+      <w:start w:val="1"/>
+      <w:numFmt w:val="decimal"/>
+      <w:lvlText w:val="%1.%2."/>
+      <w:lvlJc w:val="left"/>
+      <w:pPr>
+        <w:ind w:left="792" w:hanging="432"/>
+      </w:pPr>
+    </w:lvl>
+    <w:lvl w:ilvl="2">
+      <w:start w:val="1"/>
+      <w:numFmt w:val="decimal"/>
+      <w:lvlText w:val="%1.%2.%3."/>
+      <w:lvlJc w:val="left"/>
+      <w:pPr>
+        <w:ind w:left="1224" w:hanging="504"/>
+      </w:pPr>
+    </w:lvl>
+    <w:lvl w:ilvl="3">
+      <w:start w:val="1"/>
+      <w:numFmt w:val="decimal"/>
+      <w:lvlText w:val="%1.%2.%3.%4."/>
+      <w:lvlJc w:val="left"/>
+      <w:pPr>
+        <w:ind w:left="1728" w:hanging="648"/>
+      </w:pPr>
+    </w:lvl>
+    <w:lvl w:ilvl="4">
+      <w:start w:val="1"/>
+      <w:numFmt w:val="decimal"/>
+      <w:lvlText w:val="%1.%2.%3.%4.%5."/>
+      <w:lvlJc w:val="left"/>
+      <w:pPr>
+        <w:ind w:left="2232" w:hanging="792"/>
+      </w:pPr>
+    </w:lvl>
+    <w:lvl w:ilvl="5">
+      <w:start w:val="1"/>
+      <w:numFmt w:val="decimal"/>
+      <w:lvlText w:val="%1.%2.%3.%4.%5.%6."/>
+      <w:lvlJc w:val="left"/>
+      <w:pPr>
+        <w:ind w:left="2736" w:hanging="936"/>
+      </w:pPr>
+    </w:lvl>
+    <w:lvl w:ilvl="6">
+      <w:start w:val="1"/>
+      <w:numFmt w:val="decimal"/>
+      <w:lvlText w:val="%1.%2.%3.%4.%5.%6.%7."/>
+      <w:lvlJc w:val="left"/>
+      <w:pPr>
+        <w:ind w:left="3240" w:hanging="1080"/>
+      </w:pPr>
+    </w:lvl>
+    <w:lvl w:ilvl="7">
+      <w:start w:val="1"/>
+      <w:numFmt w:val="decimal"/>
+      <w:lvlText w:val="%1.%2.%3.%4.%5.%6.%7.%8."/>
+      <w:lvlJc w:val="left"/>
+      <w:pPr>
+        <w:ind w:left="3744" w:hanging="1224"/>
+      </w:pPr>
+    </w:lvl>
+    <w:lvl w:ilvl="8">
+      <w:start w:val="1"/>
+      <w:numFmt w:val="decimal"/>
+      <w:lvlText w:val="%1.%2.%3.%4.%5.%6.%7.%8.%9."/>
+      <w:lvlJc w:val="left"/>
+      <w:pPr>
+        <w:ind w:left="4320" w:hanging="1440"/>
+      </w:pPr>
+    </w:lvl>
+  </w:abstractNum>
+  <w:abstractNum w:abstractNumId="4" w15:restartNumberingAfterBreak="0">
+    <w:nsid w:val="246A387D"/>
+    <w:multiLevelType w:val="multilevel"/>
+    <w:tmpl w:val="041F001F"/>
+    <w:lvl w:ilvl="0">
+      <w:start w:val="1"/>
+      <w:numFmt w:val="decimal"/>
+      <w:lvlText w:val="%1."/>
+      <w:lvlJc w:val="left"/>
+      <w:pPr>
+        <w:ind w:left="360" w:hanging="360"/>
+      </w:pPr>
+    </w:lvl>
+    <w:lvl w:ilvl="1">
+      <w:start w:val="1"/>
+      <w:numFmt w:val="decimal"/>
+      <w:lvlText w:val="%1.%2."/>
+      <w:lvlJc w:val="left"/>
+      <w:pPr>
+        <w:ind w:left="792" w:hanging="432"/>
+      </w:pPr>
+    </w:lvl>
+    <w:lvl w:ilvl="2">
+      <w:start w:val="1"/>
+      <w:numFmt w:val="decimal"/>
+      <w:lvlText w:val="%1.%2.%3."/>
+      <w:lvlJc w:val="left"/>
+      <w:pPr>
+        <w:ind w:left="1224" w:hanging="504"/>
+      </w:pPr>
+    </w:lvl>
+    <w:lvl w:ilvl="3">
+      <w:start w:val="1"/>
+      <w:numFmt w:val="decimal"/>
+      <w:lvlText w:val="%1.%2.%3.%4."/>
+      <w:lvlJc w:val="left"/>
+      <w:pPr>
+        <w:ind w:left="1728" w:hanging="648"/>
+      </w:pPr>
+    </w:lvl>
+    <w:lvl w:ilvl="4">
+      <w:start w:val="1"/>
+      <w:numFmt w:val="decimal"/>
+      <w:lvlText w:val="%1.%2.%3.%4.%5."/>
+      <w:lvlJc w:val="left"/>
+      <w:pPr>
+        <w:ind w:left="2232" w:hanging="792"/>
+      </w:pPr>
+    </w:lvl>
+    <w:lvl w:ilvl="5">
+      <w:start w:val="1"/>
+      <w:numFmt w:val="decimal"/>
+      <w:lvlText w:val="%1.%2.%3.%4.%5.%6."/>
+      <w:lvlJc w:val="left"/>
+      <w:pPr>
+        <w:ind w:left="2736" w:hanging="936"/>
+      </w:pPr>
+    </w:lvl>
+    <w:lvl w:ilvl="6">
+      <w:start w:val="1"/>
+      <w:numFmt w:val="decimal"/>
+      <w:lvlText w:val="%1.%2.%3.%4.%5.%6.%7."/>
+      <w:lvlJc w:val="left"/>
+      <w:pPr>
+        <w:ind w:left="3240" w:hanging="1080"/>
+      </w:pPr>
+    </w:lvl>
+    <w:lvl w:ilvl="7">
+      <w:start w:val="1"/>
+      <w:numFmt w:val="decimal"/>
+      <w:lvlText w:val="%1.%2.%3.%4.%5.%6.%7.%8."/>
+      <w:lvlJc w:val="left"/>
+      <w:pPr>
+        <w:ind w:left="3744" w:hanging="1224"/>
+      </w:pPr>
+    </w:lvl>
+    <w:lvl w:ilvl="8">
+      <w:start w:val="1"/>
+      <w:numFmt w:val="decimal"/>
+      <w:lvlText w:val="%1.%2.%3.%4.%5.%6.%7.%8.%9."/>
+      <w:lvlJc w:val="left"/>
+      <w:pPr>
+        <w:ind w:left="4320" w:hanging="1440"/>
+      </w:pPr>
+    </w:lvl>
+  </w:abstractNum>
+  <w:abstractNum w:abstractNumId="5" w15:restartNumberingAfterBreak="0">
+    <w:nsid w:val="37131859"/>
+    <w:multiLevelType w:val="multilevel"/>
+    <w:tmpl w:val="041F001F"/>
+    <w:lvl w:ilvl="0">
+      <w:start w:val="1"/>
+      <w:numFmt w:val="decimal"/>
+      <w:lvlText w:val="%1."/>
+      <w:lvlJc w:val="left"/>
+      <w:pPr>
+        <w:ind w:left="360" w:hanging="360"/>
+      </w:pPr>
+    </w:lvl>
+    <w:lvl w:ilvl="1">
+      <w:start w:val="1"/>
+      <w:numFmt w:val="decimal"/>
+      <w:lvlText w:val="%1.%2."/>
+      <w:lvlJc w:val="left"/>
+      <w:pPr>
+        <w:ind w:left="792" w:hanging="432"/>
+      </w:pPr>
+    </w:lvl>
+    <w:lvl w:ilvl="2">
+      <w:start w:val="1"/>
+      <w:numFmt w:val="decimal"/>
+      <w:lvlText w:val="%1.%2.%3."/>
+      <w:lvlJc w:val="left"/>
+      <w:pPr>
+        <w:ind w:left="1224" w:hanging="504"/>
+      </w:pPr>
+    </w:lvl>
+    <w:lvl w:ilvl="3">
+      <w:start w:val="1"/>
+      <w:numFmt w:val="decimal"/>
+      <w:lvlText w:val="%1.%2.%3.%4."/>
+      <w:lvlJc w:val="left"/>
+      <w:pPr>
+        <w:ind w:left="1728" w:hanging="648"/>
+      </w:pPr>
+    </w:lvl>
+    <w:lvl w:ilvl="4">
+      <w:start w:val="1"/>
+      <w:numFmt w:val="decimal"/>
+      <w:lvlText w:val="%1.%2.%3.%4.%5."/>
+      <w:lvlJc w:val="left"/>
+      <w:pPr>
+        <w:ind w:left="2232" w:hanging="792"/>
+      </w:pPr>
+    </w:lvl>
+    <w:lvl w:ilvl="5">
+      <w:start w:val="1"/>
+      <w:numFmt w:val="decimal"/>
+      <w:lvlText w:val="%1.%2.%3.%4.%5.%6."/>
+      <w:lvlJc w:val="left"/>
+      <w:pPr>
+        <w:ind w:left="2736" w:hanging="936"/>
+      </w:pPr>
+    </w:lvl>
+    <w:lvl w:ilvl="6">
+      <w:start w:val="1"/>
+      <w:numFmt w:val="decimal"/>
+      <w:lvlText w:val="%1.%2.%3.%4.%5.%6.%7."/>
+      <w:lvlJc w:val="left"/>
+      <w:pPr>
+        <w:ind w:left="3240" w:hanging="1080"/>
+      </w:pPr>
+    </w:lvl>
+    <w:lvl w:ilvl="7">
+      <w:start w:val="1"/>
+      <w:numFmt w:val="decimal"/>
+      <w:lvlText w:val="%1.%2.%3.%4.%5.%6.%7.%8."/>
+      <w:lvlJc w:val="left"/>
+      <w:pPr>
+        <w:ind w:left="3744" w:hanging="1224"/>
+      </w:pPr>
+    </w:lvl>
+    <w:lvl w:ilvl="8">
+      <w:start w:val="1"/>
+      <w:numFmt w:val="decimal"/>
+      <w:lvlText w:val="%1.%2.%3.%4.%5.%6.%7.%8.%9."/>
+      <w:lvlJc w:val="left"/>
+      <w:pPr>
+        <w:ind w:left="4320" w:hanging="1440"/>
+      </w:pPr>
+    </w:lvl>
+  </w:abstractNum>
+  <w:abstractNum w:abstractNumId="6" w15:restartNumberingAfterBreak="0">
+    <w:nsid w:val="4CE06AA7"/>
+    <w:multiLevelType w:val="multilevel"/>
+    <w:tmpl w:val="041F001F"/>
+    <w:lvl w:ilvl="0">
+      <w:start w:val="1"/>
+      <w:numFmt w:val="decimal"/>
+      <w:lvlText w:val="%1."/>
+      <w:lvlJc w:val="left"/>
+      <w:pPr>
+        <w:ind w:left="360" w:hanging="360"/>
+      </w:pPr>
+    </w:lvl>
+    <w:lvl w:ilvl="1">
+      <w:start w:val="1"/>
+      <w:numFmt w:val="decimal"/>
+      <w:lvlText w:val="%1.%2."/>
+      <w:lvlJc w:val="left"/>
+      <w:pPr>
+        <w:ind w:left="792" w:hanging="432"/>
+      </w:pPr>
+    </w:lvl>
+    <w:lvl w:ilvl="2">
+      <w:start w:val="1"/>
+      <w:numFmt w:val="decimal"/>
+      <w:lvlText w:val="%1.%2.%3."/>
+      <w:lvlJc w:val="left"/>
+      <w:pPr>
+        <w:ind w:left="1224" w:hanging="504"/>
+      </w:pPr>
+    </w:lvl>
+    <w:lvl w:ilvl="3">
+      <w:start w:val="1"/>
+      <w:numFmt w:val="decimal"/>
+      <w:lvlText w:val="%1.%2.%3.%4."/>
+      <w:lvlJc w:val="left"/>
+      <w:pPr>
+        <w:ind w:left="1728" w:hanging="648"/>
+      </w:pPr>
+    </w:lvl>
+    <w:lvl w:ilvl="4">
+      <w:start w:val="1"/>
+      <w:numFmt w:val="decimal"/>
+      <w:lvlText w:val="%1.%2.%3.%4.%5."/>
+      <w:lvlJc w:val="left"/>
+      <w:pPr>
+        <w:ind w:left="2232" w:hanging="792"/>
+      </w:pPr>
+    </w:lvl>
+    <w:lvl w:ilvl="5">
+      <w:start w:val="1"/>
+      <w:numFmt w:val="decimal"/>
+      <w:lvlText w:val="%1.%2.%3.%4.%5.%6."/>
+      <w:lvlJc w:val="left"/>
+      <w:pPr>
+        <w:ind w:left="2736" w:hanging="936"/>
+      </w:pPr>
+    </w:lvl>
+    <w:lvl w:ilvl="6">
+      <w:start w:val="1"/>
+      <w:numFmt w:val="decimal"/>
+      <w:lvlText w:val="%1.%2.%3.%4.%5.%6.%7."/>
+      <w:lvlJc w:val="left"/>
+      <w:pPr>
+        <w:ind w:left="3240" w:hanging="1080"/>
+      </w:pPr>
+    </w:lvl>
+    <w:lvl w:ilvl="7">
+      <w:start w:val="1"/>
+      <w:numFmt w:val="decimal"/>
+      <w:lvlText w:val="%1.%2.%3.%4.%5.%6.%7.%8."/>
+      <w:lvlJc w:val="left"/>
+      <w:pPr>
+        <w:ind w:left="3744" w:hanging="1224"/>
+      </w:pPr>
+    </w:lvl>
+    <w:lvl w:ilvl="8">
+      <w:start w:val="1"/>
+      <w:numFmt w:val="decimal"/>
+      <w:lvlText w:val="%1.%2.%3.%4.%5.%6.%7.%8.%9."/>
+      <w:lvlJc w:val="left"/>
+      <w:pPr>
+        <w:ind w:left="4320" w:hanging="1440"/>
+      </w:pPr>
+    </w:lvl>
+  </w:abstractNum>
+  <w:abstractNum w:abstractNumId="7" w15:restartNumberingAfterBreak="0">
+    <w:nsid w:val="514F0219"/>
+    <w:multiLevelType w:val="multilevel"/>
+    <w:tmpl w:val="041F001F"/>
+    <w:lvl w:ilvl="0">
+      <w:start w:val="1"/>
+      <w:numFmt w:val="decimal"/>
+      <w:lvlText w:val="%1."/>
+      <w:lvlJc w:val="left"/>
+      <w:pPr>
+        <w:ind w:left="360" w:hanging="360"/>
+      </w:pPr>
+    </w:lvl>
+    <w:lvl w:ilvl="1">
+      <w:start w:val="1"/>
+      <w:numFmt w:val="decimal"/>
+      <w:lvlText w:val="%1.%2."/>
+      <w:lvlJc w:val="left"/>
+      <w:pPr>
+        <w:ind w:left="792" w:hanging="432"/>
+      </w:pPr>
+    </w:lvl>
+    <w:lvl w:ilvl="2">
+      <w:start w:val="1"/>
+      <w:numFmt w:val="decimal"/>
+      <w:lvlText w:val="%1.%2.%3."/>
+      <w:lvlJc w:val="left"/>
+      <w:pPr>
+        <w:ind w:left="1224" w:hanging="504"/>
+      </w:pPr>
+    </w:lvl>
+    <w:lvl w:ilvl="3">
+      <w:start w:val="1"/>
+      <w:numFmt w:val="decimal"/>
+      <w:lvlText w:val="%1.%2.%3.%4."/>
+      <w:lvlJc w:val="left"/>
+      <w:pPr>
+        <w:ind w:left="1728" w:hanging="648"/>
+      </w:pPr>
+    </w:lvl>
+    <w:lvl w:ilvl="4">
+      <w:start w:val="1"/>
+      <w:numFmt w:val="decimal"/>
+      <w:lvlText w:val="%1.%2.%3.%4.%5."/>
+      <w:lvlJc w:val="left"/>
+      <w:pPr>
+        <w:ind w:left="2232" w:hanging="792"/>
+      </w:pPr>
+    </w:lvl>
+    <w:lvl w:ilvl="5">
+      <w:start w:val="1"/>
+      <w:numFmt w:val="decimal"/>
+      <w:lvlText w:val="%1.%2.%3.%4.%5.%6."/>
+      <w:lvlJc w:val="left"/>
+      <w:pPr>
+        <w:ind w:left="2736" w:hanging="936"/>
+      </w:pPr>
+    </w:lvl>
+    <w:lvl w:ilvl="6">
+      <w:start w:val="1"/>
+      <w:numFmt w:val="decimal"/>
+      <w:lvlText w:val="%1.%2.%3.%4.%5.%6.%7."/>
+      <w:lvlJc w:val="left"/>
+      <w:pPr>
+        <w:ind w:left="3240" w:hanging="1080"/>
+      </w:pPr>
+    </w:lvl>
+    <w:lvl w:ilvl="7">
+      <w:start w:val="1"/>
+      <w:numFmt w:val="decimal"/>
+      <w:lvlText w:val="%1.%2.%3.%4.%5.%6.%7.%8."/>
+      <w:lvlJc w:val="left"/>
+      <w:pPr>
+        <w:ind w:left="3744" w:hanging="1224"/>
+      </w:pPr>
+    </w:lvl>
+    <w:lvl w:ilvl="8">
+      <w:start w:val="1"/>
+      <w:numFmt w:val="decimal"/>
+      <w:lvlText w:val="%1.%2.%3.%4.%5.%6.%7.%8.%9."/>
+      <w:lvlJc w:val="left"/>
+      <w:pPr>
+        <w:ind w:left="4320" w:hanging="1440"/>
+      </w:pPr>
+    </w:lvl>
+  </w:abstractNum>
+  <w:abstractNum w:abstractNumId="8" w15:restartNumberingAfterBreak="0">
+    <w:nsid w:val="517C4CD6"/>
+    <w:multiLevelType w:val="multilevel"/>
+    <w:tmpl w:val="041F001F"/>
+    <w:lvl w:ilvl="0">
+      <w:start w:val="1"/>
+      <w:numFmt w:val="decimal"/>
+      <w:lvlText w:val="%1."/>
+      <w:lvlJc w:val="left"/>
+      <w:pPr>
+        <w:ind w:left="360" w:hanging="360"/>
+      </w:pPr>
+    </w:lvl>
+    <w:lvl w:ilvl="1">
+      <w:start w:val="1"/>
+      <w:numFmt w:val="decimal"/>
+      <w:lvlText w:val="%1.%2."/>
+      <w:lvlJc w:val="left"/>
+      <w:pPr>
+        <w:ind w:left="792" w:hanging="432"/>
+      </w:pPr>
+    </w:lvl>
+    <w:lvl w:ilvl="2">
+      <w:start w:val="1"/>
+      <w:numFmt w:val="decimal"/>
+      <w:lvlText w:val="%1.%2.%3."/>
+      <w:lvlJc w:val="left"/>
+      <w:pPr>
+        <w:ind w:left="1224" w:hanging="504"/>
+      </w:pPr>
+    </w:lvl>
+    <w:lvl w:ilvl="3">
+      <w:start w:val="1"/>
+      <w:numFmt w:val="decimal"/>
+      <w:lvlText w:val="%1.%2.%3.%4."/>
+      <w:lvlJc w:val="left"/>
+      <w:pPr>
+        <w:ind w:left="1728" w:hanging="648"/>
+      </w:pPr>
+    </w:lvl>
+    <w:lvl w:ilvl="4">
+      <w:start w:val="1"/>
+      <w:numFmt w:val="decimal"/>
+      <w:lvlText w:val="%1.%2.%3.%4.%5."/>
+      <w:lvlJc w:val="left"/>
+      <w:pPr>
+        <w:ind w:left="2232" w:hanging="792"/>
+      </w:pPr>
+    </w:lvl>
+    <w:lvl w:ilvl="5">
+      <w:start w:val="1"/>
+      <w:numFmt w:val="decimal"/>
+      <w:lvlText w:val="%1.%2.%3.%4.%5.%6."/>
+      <w:lvlJc w:val="left"/>
+      <w:pPr>
+        <w:ind w:left="2736" w:hanging="936"/>
+      </w:pPr>
+    </w:lvl>
+    <w:lvl w:ilvl="6">
+      <w:start w:val="1"/>
+      <w:numFmt w:val="decimal"/>
+      <w:lvlText w:val="%1.%2.%3.%4.%5.%6.%7."/>
+      <w:lvlJc w:val="left"/>
+      <w:pPr>
+        <w:ind w:left="3240" w:hanging="1080"/>
+      </w:pPr>
+    </w:lvl>
+    <w:lvl w:ilvl="7">
+      <w:start w:val="1"/>
+      <w:numFmt w:val="decimal"/>
+      <w:lvlText w:val="%1.%2.%3.%4.%5.%6.%7.%8."/>
+      <w:lvlJc w:val="left"/>
+      <w:pPr>
+        <w:ind w:left="3744" w:hanging="1224"/>
+      </w:pPr>
+    </w:lvl>
+    <w:lvl w:ilvl="8">
+      <w:start w:val="1"/>
+      <w:numFmt w:val="decimal"/>
+      <w:lvlText w:val="%1.%2.%3.%4.%5.%6.%7.%8.%9."/>
+      <w:lvlJc w:val="left"/>
+      <w:pPr>
+        <w:ind w:left="4320" w:hanging="1440"/>
+      </w:pPr>
+    </w:lvl>
+  </w:abstractNum>
+  <w:abstractNum w:abstractNumId="9" w15:restartNumberingAfterBreak="0">
     <w:nsid w:val="607411B1"/>
     <w:multiLevelType w:val="multilevel"/>
-    <w:tmpl w:val="DE169C4E"/>
+    <w:tmpl w:val="B9B620C8"/>
     <w:lvl w:ilvl="0">
       <w:start w:val="1"/>
       <w:numFmt w:val="decimal"/>
@@ -4990,14 +6235,106 @@
       <w:pPr>
         <w:ind w:left="720" w:hanging="360"/>
       </w:pPr>
+      <w:rPr>
+        <w:rFonts w:ascii="Times New Roman" w:eastAsia="Times New Roman" w:hAnsi="Times New Roman" w:cs="Times New Roman"/>
+      </w:rPr>
     </w:lvl>
     <w:lvl w:ilvl="1">
       <w:start w:val="1"/>
       <w:numFmt w:val="decimal"/>
+      <w:lvlText w:val="%2."/>
+      <w:lvlJc w:val="left"/>
+      <w:pPr>
+        <w:ind w:left="1080" w:hanging="720"/>
+      </w:pPr>
+      <w:rPr>
+        <w:rFonts w:ascii="Times New Roman" w:eastAsia="Times New Roman" w:hAnsi="Times New Roman" w:cs="Times New Roman"/>
+      </w:rPr>
+    </w:lvl>
+    <w:lvl w:ilvl="2">
+      <w:start w:val="1"/>
+      <w:numFmt w:val="decimal"/>
+      <w:lvlText w:val="%1.%2.%3."/>
+      <w:lvlJc w:val="left"/>
+      <w:pPr>
+        <w:ind w:left="1080" w:hanging="720"/>
+      </w:pPr>
+    </w:lvl>
+    <w:lvl w:ilvl="3">
+      <w:start w:val="1"/>
+      <w:numFmt w:val="decimal"/>
+      <w:lvlText w:val="%1.%2.%3.%4."/>
+      <w:lvlJc w:val="left"/>
+      <w:pPr>
+        <w:ind w:left="1440" w:hanging="1080"/>
+      </w:pPr>
+    </w:lvl>
+    <w:lvl w:ilvl="4">
+      <w:start w:val="1"/>
+      <w:numFmt w:val="decimal"/>
+      <w:lvlText w:val="%1.%2.%3.%4.%5."/>
+      <w:lvlJc w:val="left"/>
+      <w:pPr>
+        <w:ind w:left="1440" w:hanging="1080"/>
+      </w:pPr>
+    </w:lvl>
+    <w:lvl w:ilvl="5">
+      <w:start w:val="1"/>
+      <w:numFmt w:val="decimal"/>
+      <w:lvlText w:val="%1.%2.%3.%4.%5.%6."/>
+      <w:lvlJc w:val="left"/>
+      <w:pPr>
+        <w:ind w:left="1800" w:hanging="1440"/>
+      </w:pPr>
+    </w:lvl>
+    <w:lvl w:ilvl="6">
+      <w:start w:val="1"/>
+      <w:numFmt w:val="decimal"/>
+      <w:lvlText w:val="%1.%2.%3.%4.%5.%6.%7."/>
+      <w:lvlJc w:val="left"/>
+      <w:pPr>
+        <w:ind w:left="2160" w:hanging="1800"/>
+      </w:pPr>
+    </w:lvl>
+    <w:lvl w:ilvl="7">
+      <w:start w:val="1"/>
+      <w:numFmt w:val="decimal"/>
+      <w:lvlText w:val="%1.%2.%3.%4.%5.%6.%7.%8."/>
+      <w:lvlJc w:val="left"/>
+      <w:pPr>
+        <w:ind w:left="2160" w:hanging="1800"/>
+      </w:pPr>
+    </w:lvl>
+    <w:lvl w:ilvl="8">
+      <w:start w:val="1"/>
+      <w:numFmt w:val="decimal"/>
+      <w:lvlText w:val="%1.%2.%3.%4.%5.%6.%7.%8.%9."/>
+      <w:lvlJc w:val="left"/>
+      <w:pPr>
+        <w:ind w:left="2520" w:hanging="2160"/>
+      </w:pPr>
+    </w:lvl>
+  </w:abstractNum>
+  <w:abstractNum w:abstractNumId="10" w15:restartNumberingAfterBreak="0">
+    <w:nsid w:val="67DD4726"/>
+    <w:multiLevelType w:val="multilevel"/>
+    <w:tmpl w:val="041F001F"/>
+    <w:lvl w:ilvl="0">
+      <w:start w:val="1"/>
+      <w:numFmt w:val="decimal"/>
+      <w:lvlText w:val="%1."/>
+      <w:lvlJc w:val="left"/>
+      <w:pPr>
+        <w:ind w:left="360" w:hanging="360"/>
+      </w:pPr>
+    </w:lvl>
+    <w:lvl w:ilvl="1">
+      <w:start w:val="1"/>
+      <w:numFmt w:val="decimal"/>
       <w:lvlText w:val="%1.%2."/>
       <w:lvlJc w:val="left"/>
       <w:pPr>
-        <w:ind w:left="1080" w:hanging="720"/>
+        <w:ind w:left="792" w:hanging="432"/>
       </w:pPr>
     </w:lvl>
     <w:lvl w:ilvl="2">
@@ -5006,7 +6343,7 @@
       <w:lvlText w:val="%1.%2.%3."/>
       <w:lvlJc w:val="left"/>
       <w:pPr>
-        <w:ind w:left="1080" w:hanging="720"/>
+        <w:ind w:left="1224" w:hanging="504"/>
       </w:pPr>
     </w:lvl>
     <w:lvl w:ilvl="3">
@@ -5015,7 +6352,7 @@
       <w:lvlText w:val="%1.%2.%3.%4."/>
       <w:lvlJc w:val="left"/>
       <w:pPr>
-        <w:ind w:left="1440" w:hanging="1080"/>
+        <w:ind w:left="1728" w:hanging="648"/>
       </w:pPr>
     </w:lvl>
     <w:lvl w:ilvl="4">
@@ -5024,7 +6361,7 @@
       <w:lvlText w:val="%1.%2.%3.%4.%5."/>
       <w:lvlJc w:val="left"/>
       <w:pPr>
-        <w:ind w:left="1440" w:hanging="1080"/>
+        <w:ind w:left="2232" w:hanging="792"/>
       </w:pPr>
     </w:lvl>
     <w:lvl w:ilvl="5">
@@ -5033,7 +6370,7 @@
       <w:lvlText w:val="%1.%2.%3.%4.%5.%6."/>
       <w:lvlJc w:val="left"/>
       <w:pPr>
-        <w:ind w:left="1800" w:hanging="1440"/>
+        <w:ind w:left="2736" w:hanging="936"/>
       </w:pPr>
     </w:lvl>
     <w:lvl w:ilvl="6">
@@ -5042,7 +6379,7 @@
       <w:lvlText w:val="%1.%2.%3.%4.%5.%6.%7."/>
       <w:lvlJc w:val="left"/>
       <w:pPr>
-        <w:ind w:left="2160" w:hanging="1800"/>
+        <w:ind w:left="3240" w:hanging="1080"/>
       </w:pPr>
     </w:lvl>
     <w:lvl w:ilvl="7">
@@ -5051,7 +6388,7 @@
       <w:lvlText w:val="%1.%2.%3.%4.%5.%6.%7.%8."/>
       <w:lvlJc w:val="left"/>
       <w:pPr>
-        <w:ind w:left="2160" w:hanging="1800"/>
+        <w:ind w:left="3744" w:hanging="1224"/>
       </w:pPr>
     </w:lvl>
     <w:lvl w:ilvl="8">
@@ -5060,11 +6397,11 @@
       <w:lvlText w:val="%1.%2.%3.%4.%5.%6.%7.%8.%9."/>
       <w:lvlJc w:val="left"/>
       <w:pPr>
-        <w:ind w:left="2520" w:hanging="2160"/>
+        <w:ind w:left="4320" w:hanging="1440"/>
       </w:pPr>
     </w:lvl>
   </w:abstractNum>
-  <w:abstractNum w:abstractNumId="2" w15:restartNumberingAfterBreak="0">
+  <w:abstractNum w:abstractNumId="11" w15:restartNumberingAfterBreak="0">
     <w:nsid w:val="6A800430"/>
     <w:multiLevelType w:val="multilevel"/>
     <w:tmpl w:val="8D265176"/>
@@ -5150,14 +6487,130 @@
       </w:pPr>
     </w:lvl>
   </w:abstractNum>
+  <w:abstractNum w:abstractNumId="12" w15:restartNumberingAfterBreak="0">
+    <w:nsid w:val="7FEE1A1C"/>
+    <w:multiLevelType w:val="hybridMultilevel"/>
+    <w:tmpl w:val="AE28DA04"/>
+    <w:lvl w:ilvl="0" w:tplc="3D1A5E86">
+      <w:start w:val="1"/>
+      <w:numFmt w:val="decimal"/>
+      <w:lvlText w:val="%1."/>
+      <w:lvlJc w:val="left"/>
+      <w:pPr>
+        <w:ind w:left="720" w:hanging="360"/>
+      </w:pPr>
+    </w:lvl>
+    <w:lvl w:ilvl="1" w:tplc="041F0019" w:tentative="1">
+      <w:start w:val="1"/>
+      <w:numFmt w:val="lowerLetter"/>
+      <w:lvlText w:val="%2."/>
+      <w:lvlJc w:val="left"/>
+      <w:pPr>
+        <w:ind w:left="1440" w:hanging="360"/>
+      </w:pPr>
+    </w:lvl>
+    <w:lvl w:ilvl="2" w:tplc="041F001B" w:tentative="1">
+      <w:start w:val="1"/>
+      <w:numFmt w:val="lowerRoman"/>
+      <w:lvlText w:val="%3."/>
+      <w:lvlJc w:val="right"/>
+      <w:pPr>
+        <w:ind w:left="2160" w:hanging="180"/>
+      </w:pPr>
+    </w:lvl>
+    <w:lvl w:ilvl="3" w:tplc="041F000F" w:tentative="1">
+      <w:start w:val="1"/>
+      <w:numFmt w:val="decimal"/>
+      <w:lvlText w:val="%4."/>
+      <w:lvlJc w:val="left"/>
+      <w:pPr>
+        <w:ind w:left="2880" w:hanging="360"/>
+      </w:pPr>
+    </w:lvl>
+    <w:lvl w:ilvl="4" w:tplc="041F0019" w:tentative="1">
+      <w:start w:val="1"/>
+      <w:numFmt w:val="lowerLetter"/>
+      <w:lvlText w:val="%5."/>
+      <w:lvlJc w:val="left"/>
+      <w:pPr>
+        <w:ind w:left="3600" w:hanging="360"/>
+      </w:pPr>
+    </w:lvl>
+    <w:lvl w:ilvl="5" w:tplc="041F001B" w:tentative="1">
+      <w:start w:val="1"/>
+      <w:numFmt w:val="lowerRoman"/>
+      <w:lvlText w:val="%6."/>
+      <w:lvlJc w:val="right"/>
+      <w:pPr>
+        <w:ind w:left="4320" w:hanging="180"/>
+      </w:pPr>
+    </w:lvl>
+    <w:lvl w:ilvl="6" w:tplc="041F000F" w:tentative="1">
+      <w:start w:val="1"/>
+      <w:numFmt w:val="decimal"/>
+      <w:lvlText w:val="%7."/>
+      <w:lvlJc w:val="left"/>
+      <w:pPr>
+        <w:ind w:left="5040" w:hanging="360"/>
+      </w:pPr>
+    </w:lvl>
+    <w:lvl w:ilvl="7" w:tplc="041F0019" w:tentative="1">
+      <w:start w:val="1"/>
+      <w:numFmt w:val="lowerLetter"/>
+      <w:lvlText w:val="%8."/>
+      <w:lvlJc w:val="left"/>
+      <w:pPr>
+        <w:ind w:left="5760" w:hanging="360"/>
+      </w:pPr>
+    </w:lvl>
+    <w:lvl w:ilvl="8" w:tplc="041F001B" w:tentative="1">
+      <w:start w:val="1"/>
+      <w:numFmt w:val="lowerRoman"/>
+      <w:lvlText w:val="%9."/>
+      <w:lvlJc w:val="right"/>
+      <w:pPr>
+        <w:ind w:left="6480" w:hanging="180"/>
+      </w:pPr>
+    </w:lvl>
+  </w:abstractNum>
   <w:num w:numId="1" w16cid:durableId="1977055522">
+    <w:abstractNumId w:val="1"/>
+  </w:num>
+  <w:num w:numId="2" w16cid:durableId="128981515">
+    <w:abstractNumId w:val="11"/>
+  </w:num>
+  <w:num w:numId="3" w16cid:durableId="974683197">
+    <w:abstractNumId w:val="9"/>
+  </w:num>
+  <w:num w:numId="4" w16cid:durableId="2106921763">
+    <w:abstractNumId w:val="7"/>
+  </w:num>
+  <w:num w:numId="5" w16cid:durableId="623970525">
+    <w:abstractNumId w:val="5"/>
+  </w:num>
+  <w:num w:numId="6" w16cid:durableId="2013485921">
+    <w:abstractNumId w:val="10"/>
+  </w:num>
+  <w:num w:numId="7" w16cid:durableId="1648972388">
+    <w:abstractNumId w:val="12"/>
+  </w:num>
+  <w:num w:numId="8" w16cid:durableId="337733750">
+    <w:abstractNumId w:val="6"/>
+  </w:num>
+  <w:num w:numId="9" w16cid:durableId="293219727">
     <w:abstractNumId w:val="0"/>
   </w:num>
-  <w:num w:numId="2" w16cid:durableId="128981515">
+  <w:num w:numId="10" w16cid:durableId="266734699">
+    <w:abstractNumId w:val="3"/>
+  </w:num>
+  <w:num w:numId="11" w16cid:durableId="519704026">
+    <w:abstractNumId w:val="4"/>
+  </w:num>
+  <w:num w:numId="12" w16cid:durableId="1762987590">
+    <w:abstractNumId w:val="8"/>
+  </w:num>
+  <w:num w:numId="13" w16cid:durableId="1403606138">
     <w:abstractNumId w:val="2"/>
-  </w:num>
-  <w:num w:numId="3" w16cid:durableId="974683197">
-    <w:abstractNumId w:val="1"/>
   </w:num>
 </w:numbering>
 </file>
@@ -5567,6 +7020,7 @@
     <w:next w:val="Normal"/>
     <w:uiPriority w:val="9"/>
     <w:qFormat/>
+    <w:rsid w:val="00C97B3B"/>
     <w:pPr>
       <w:keepNext/>
       <w:keepLines/>
@@ -5574,8 +7028,8 @@
       <w:outlineLvl w:val="0"/>
     </w:pPr>
     <w:rPr>
+      <w:rFonts w:ascii="Times New Roman" w:hAnsi="Times New Roman"/>
       <w:b/>
-      <w:sz w:val="48"/>
       <w:szCs w:val="48"/>
     </w:rPr>
   </w:style>
@@ -5584,9 +7038,9 @@
     <w:basedOn w:val="Normal"/>
     <w:next w:val="Normal"/>
     <w:uiPriority w:val="9"/>
-    <w:semiHidden/>
     <w:unhideWhenUsed/>
     <w:qFormat/>
+    <w:rsid w:val="00C97B3B"/>
     <w:pPr>
       <w:keepNext/>
       <w:keepLines/>
@@ -5594,8 +7048,8 @@
       <w:outlineLvl w:val="1"/>
     </w:pPr>
     <w:rPr>
+      <w:rFonts w:ascii="Times New Roman" w:hAnsi="Times New Roman"/>
       <w:b/>
-      <w:sz w:val="36"/>
       <w:szCs w:val="36"/>
     </w:rPr>
   </w:style>
@@ -5604,9 +7058,9 @@
     <w:basedOn w:val="Normal"/>
     <w:next w:val="Normal"/>
     <w:uiPriority w:val="9"/>
-    <w:semiHidden/>
     <w:unhideWhenUsed/>
     <w:qFormat/>
+    <w:rsid w:val="00C97B3B"/>
     <w:pPr>
       <w:keepNext/>
       <w:keepLines/>
@@ -5614,8 +7068,8 @@
       <w:outlineLvl w:val="2"/>
     </w:pPr>
     <w:rPr>
+      <w:rFonts w:ascii="Times New Roman" w:hAnsi="Times New Roman"/>
       <w:b/>
-      <w:sz w:val="28"/>
       <w:szCs w:val="28"/>
     </w:rPr>
   </w:style>
@@ -5812,7 +7266,6 @@
     <w:name w:val="Hyperlink"/>
     <w:basedOn w:val="VarsaylanParagrafYazTipi"/>
     <w:uiPriority w:val="99"/>
-    <w:semiHidden/>
     <w:unhideWhenUsed/>
     <w:rsid w:val="00E14283"/>
     <w:rPr>
@@ -6118,6 +7571,64 @@
       </w:tblCellMar>
     </w:tblPr>
   </w:style>
+  <w:style w:type="paragraph" w:styleId="TBal">
+    <w:name w:val="TOC Heading"/>
+    <w:basedOn w:val="Balk1"/>
+    <w:next w:val="Normal"/>
+    <w:uiPriority w:val="39"/>
+    <w:unhideWhenUsed/>
+    <w:qFormat/>
+    <w:rsid w:val="00C97B3B"/>
+    <w:pPr>
+      <w:spacing w:before="240" w:after="0" w:line="259" w:lineRule="auto"/>
+      <w:outlineLvl w:val="9"/>
+    </w:pPr>
+    <w:rPr>
+      <w:rFonts w:asciiTheme="majorHAnsi" w:eastAsiaTheme="majorEastAsia" w:hAnsiTheme="majorHAnsi" w:cstheme="majorBidi"/>
+      <w:b w:val="0"/>
+      <w:color w:val="2F5496" w:themeColor="accent1" w:themeShade="BF"/>
+      <w:sz w:val="32"/>
+      <w:szCs w:val="32"/>
+    </w:rPr>
+  </w:style>
+  <w:style w:type="paragraph" w:styleId="T1">
+    <w:name w:val="toc 1"/>
+    <w:basedOn w:val="Normal"/>
+    <w:next w:val="Normal"/>
+    <w:autoRedefine/>
+    <w:uiPriority w:val="39"/>
+    <w:unhideWhenUsed/>
+    <w:rsid w:val="00C97B3B"/>
+    <w:pPr>
+      <w:spacing w:after="100"/>
+    </w:pPr>
+  </w:style>
+  <w:style w:type="paragraph" w:styleId="T2">
+    <w:name w:val="toc 2"/>
+    <w:basedOn w:val="Normal"/>
+    <w:next w:val="Normal"/>
+    <w:autoRedefine/>
+    <w:uiPriority w:val="39"/>
+    <w:unhideWhenUsed/>
+    <w:rsid w:val="00C97B3B"/>
+    <w:pPr>
+      <w:spacing w:after="100"/>
+      <w:ind w:left="240"/>
+    </w:pPr>
+  </w:style>
+  <w:style w:type="paragraph" w:styleId="T3">
+    <w:name w:val="toc 3"/>
+    <w:basedOn w:val="Normal"/>
+    <w:next w:val="Normal"/>
+    <w:autoRedefine/>
+    <w:uiPriority w:val="39"/>
+    <w:unhideWhenUsed/>
+    <w:rsid w:val="00C97B3B"/>
+    <w:pPr>
+      <w:spacing w:after="100"/>
+      <w:ind w:left="480"/>
+    </w:pPr>
+  </w:style>
 </w:styles>
 </file>
 
@@ -6388,6 +7899,10 @@
 </go:gDocsCustomXmlDataStorage>
 </file>
 
+<file path=customXml/item2.xml><?xml version="1.0" encoding="utf-8"?>
+<b:Sources xmlns:b="http://schemas.openxmlformats.org/officeDocument/2006/bibliography" xmlns="http://schemas.openxmlformats.org/officeDocument/2006/bibliography" SelectedStyle="\APASixthEditionOfficeOnline.xsl" StyleName="APA" Version="6"/>
+</file>
+
 <file path=customXml/itemProps1.xml><?xml version="1.0" encoding="utf-8"?>
 <ds:datastoreItem xmlns:ds="http://schemas.openxmlformats.org/officeDocument/2006/customXml" ds:itemID="{11111111-1234-1234-1234-123412341234}">
   <ds:schemaRefs>
@@ -6395,4 +7910,12 @@
     <ds:schemaRef ds:uri="http://schemas.openxmlformats.org/officeDocument/2006/relationships"/>
   </ds:schemaRefs>
 </ds:datastoreItem>
+</file>
+
+<file path=customXml/itemProps2.xml><?xml version="1.0" encoding="utf-8"?>
+<ds:datastoreItem xmlns:ds="http://schemas.openxmlformats.org/officeDocument/2006/customXml" ds:itemID="{99C62AD7-65AD-4A1B-9FF4-03EC36C24422}">
+  <ds:schemaRefs>
+    <ds:schemaRef ds:uri="http://schemas.openxmlformats.org/officeDocument/2006/bibliography"/>
+  </ds:schemaRefs>
+</ds:datastoreItem>
 </file>
</xml_diff>